<commit_message>
Reference short-read and linked-read results
</commit_message>
<xml_diff>
--- a/publications/methods-paper/heterogeneity-of-telomeres-revealed-by-long-read-sequencing.docx
+++ b/publications/methods-paper/heterogeneity-of-telomeres-revealed-by-long-read-sequencing.docx
@@ -378,6 +378,12 @@
         <w:t xml:space="preserve"> </w:t>
       </w:r>
       <w:r>
+        <w:t xml:space="preserve">confirm the presence of the non-canonical motifs in short-read sequencing experiments,</w:t>
+      </w:r>
+      <w:r>
+        <w:t xml:space="preserve"> </w:t>
+      </w:r>
+      <w:r>
         <w:t xml:space="preserve">and report the first motif composition maps of human telomeric diplotypes on a multi-Kbp scale.</w:t>
       </w:r>
     </w:p>
@@ -517,6 +523,18 @@
       </w:r>
       <w:r>
         <w:t xml:space="preserve">[11]</w:t>
+      </w:r>
+      <w:r>
+        <w:t xml:space="preserve"> </w:t>
+      </w:r>
+      <w:r>
+        <w:t xml:space="preserve">and 10X Genomics (Chromium)</w:t>
+      </w:r>
+      <w:r>
+        <w:t xml:space="preserve"> </w:t>
+      </w:r>
+      <w:r>
+        <w:t xml:space="preserve">[12]</w:t>
       </w:r>
       <w:r>
         <w:t xml:space="preserve"> </w:t>
@@ -760,6 +778,36 @@
         <w:t xml:space="preserve"> </w:t>
       </w:r>
       <w:r>
+        <w:t xml:space="preserve">??% (?? of ??)</w:t>
+      </w:r>
+      <w:r>
+        <w:t xml:space="preserve"> </w:t>
+      </w:r>
+      <w:r>
+        <w:t xml:space="preserve">of these motifs, including the top</w:t>
+      </w:r>
+      <w:r>
+        <w:t xml:space="preserve"> </w:t>
+      </w:r>
+      <w:r>
+        <w:t xml:space="preserve">??</w:t>
+      </w:r>
+      <w:r>
+        <w:t xml:space="preserve"> </w:t>
+      </w:r>
+      <w:r>
+        <w:t xml:space="preserve">enriched on both arms, were confirmed in independently generated human linked-read, short-read genomic, and short-read transcriptomic datasets (</w:t>
+      </w:r>
+      <w:r>
+        <w:t xml:space="preserve">Supplementary Table X</w:t>
+      </w:r>
+      <w:r>
+        <w:t xml:space="preserve">).</w:t>
+      </w:r>
+      <w:r>
+        <w:t xml:space="preserve"> </w:t>
+      </w:r>
+      <w:r>
         <w:t xml:space="preserve">When the entire candidate PacBio CCS sequences were considered, the top enriched motif (TTAGGG) explained 79.9% of the telomeric component, while all enriched motifs combined explained 87.7%.</w:t>
       </w:r>
       <w:r>
@@ -832,7 +880,7 @@
         <w:t xml:space="preserve"> </w:t>
       </w:r>
       <w:r>
-        <w:t xml:space="preserve">[12]</w:t>
+        <w:t xml:space="preserve">[13]</w:t>
       </w:r>
       <w:r>
         <w:t xml:space="preserve"> </w:t>
@@ -865,7 +913,7 @@
         <w:t xml:space="preserve"> </w:t>
       </w:r>
       <w:r>
-        <w:t xml:space="preserve">[13]</w:t>
+        <w:t xml:space="preserve">[14]</w:t>
       </w:r>
       <w:r>
         <w:t xml:space="preserve"> </w:t>
@@ -889,7 +937,7 @@
         <w:t xml:space="preserve"> </w:t>
       </w:r>
       <w:r>
-        <w:t xml:space="preserve">[14]</w:t>
+        <w:t xml:space="preserve">[15]</w:t>
       </w:r>
       <w:r>
         <w:t xml:space="preserve"> </w:t>
@@ -919,7 +967,7 @@
         <w:t xml:space="preserve"> </w:t>
       </w:r>
       <w:r>
-        <w:t xml:space="preserve">[15]</w:t>
+        <w:t xml:space="preserve">[16]</w:t>
       </w:r>
       <w:r>
         <w:t xml:space="preserve">, mainly due to the alignment challenge they pose and to the read lengths required to span such areas</w:t>
@@ -928,7 +976,7 @@
         <w:t xml:space="preserve"> </w:t>
       </w:r>
       <w:r>
-        <w:t xml:space="preserve">[16]</w:t>
+        <w:t xml:space="preserve">[17]</w:t>
       </w:r>
       <w:r>
         <w:t xml:space="preserve">.</w:t>
@@ -976,7 +1024,7 @@
         <w:t xml:space="preserve"> </w:t>
       </w:r>
       <w:r>
-        <w:t xml:space="preserve">[17]</w:t>
+        <w:t xml:space="preserve">[18]</w:t>
       </w:r>
       <w:r>
         <w:t xml:space="preserve">; interestingly, CG content was more pronounced in subtelomeric regions immediately adjacent to the telomere, which may have implications for epigenetic regulation.</w:t>
@@ -1021,7 +1069,7 @@
         <w:t xml:space="preserve"> </w:t>
       </w:r>
       <w:r>
-        <w:t xml:space="preserve">[18]</w:t>
+        <w:t xml:space="preserve">[19]</w:t>
       </w:r>
       <w:r>
         <w:t xml:space="preserve"> </w:t>
@@ -1131,7 +1179,7 @@
         <w:t xml:space="preserve"> </w:t>
       </w:r>
       <w:r>
-        <w:t xml:space="preserve">[19, 20]</w:t>
+        <w:t xml:space="preserve">[20, 21]</w:t>
       </w:r>
       <w:r>
         <w:t xml:space="preserve"> </w:t>
@@ -1143,7 +1191,7 @@
         <w:t xml:space="preserve"> </w:t>
       </w:r>
       <w:r>
-        <w:t xml:space="preserve">[18]</w:t>
+        <w:t xml:space="preserve">[19]</w:t>
       </w:r>
       <w:r>
         <w:t xml:space="preserve"> </w:t>
@@ -1164,7 +1212,7 @@
         <w:t xml:space="preserve"> </w:t>
       </w:r>
       <w:r>
-        <w:t xml:space="preserve">[21]</w:t>
+        <w:t xml:space="preserve">[22]</w:t>
       </w:r>
       <w:r>
         <w:t xml:space="preserve"> </w:t>
@@ -1344,7 +1392,7 @@
         <w:t xml:space="preserve"> </w:t>
       </w:r>
       <w:r>
-        <w:t xml:space="preserve">[22]</w:t>
+        <w:t xml:space="preserve">[23]</w:t>
       </w:r>
       <w:r>
         <w:t xml:space="preserve">, while the other two, including the son from the Ashkenazi Jewish Trio (NA24385/HG002) and the son from the Chinese Trio (NA24631/HG005), are members of the Personal Genome Project, whose genomes are consented for commercial redistribution and reidentification</w:t>
@@ -1353,7 +1401,7 @@
         <w:t xml:space="preserve"> </w:t>
       </w:r>
       <w:r>
-        <w:t xml:space="preserve">[23]</w:t>
+        <w:t xml:space="preserve">[24]</w:t>
       </w:r>
       <w:r>
         <w:t xml:space="preserve">.</w:t>
@@ -1583,7 +1631,7 @@
         <w:t xml:space="preserve"> </w:t>
       </w:r>
       <w:r>
-        <w:t xml:space="preserve">[24]</w:t>
+        <w:t xml:space="preserve">[25]</w:t>
       </w:r>
       <w:r>
         <w:t xml:space="preserve">, and selected those that mapped perfectly with</w:t>
@@ -1681,7 +1729,7 @@
         <w:t xml:space="preserve"> </w:t>
       </w:r>
       <w:r>
-        <w:t xml:space="preserve">[25]</w:t>
+        <w:t xml:space="preserve">[26]</w:t>
       </w:r>
       <w:r>
         <w:t xml:space="preserve">, and counts of</w:t>
@@ -2030,7 +2078,7 @@
         <w:t xml:space="preserve"> </w:t>
       </w:r>
       <w:r>
-        <w:t xml:space="preserve">[26]</w:t>
+        <w:t xml:space="preserve">[27]</w:t>
       </w:r>
       <w:r>
         <w:t xml:space="preserve">, the Bonferroni multiple testing correction was applied, and motifs for which</w:t>
@@ -2230,7 +2278,7 @@
         <w:t xml:space="preserve"> </w:t>
       </w:r>
       <w:r>
-        <w:t xml:space="preserve">[27]</w:t>
+        <w:t xml:space="preserve">[28]</w:t>
       </w:r>
       <w:r>
         <w:t xml:space="preserve">.</w:t>
@@ -2388,7 +2436,7 @@
         <w:t xml:space="preserve"> </w:t>
       </w:r>
       <w:r>
-        <w:t xml:space="preserve">[13]</w:t>
+        <w:t xml:space="preserve">[14]</w:t>
       </w:r>
       <w:r>
         <w:t xml:space="preserve">, allowing for no more than one outlier and at least five reads per cluster, and silhouette scores for these clusterings were calculated.</w:t>
@@ -2403,7 +2451,7 @@
         <w:t xml:space="preserve"> </w:t>
       </w:r>
       <w:r>
-        <w:t xml:space="preserve">[14]</w:t>
+        <w:t xml:space="preserve">[15]</w:t>
       </w:r>
       <w:r>
         <w:t xml:space="preserve">, a silhouette score of a clustering was computed as the mean value of silhouette coefficients of all entries, which, in turn, equaled</w:t>
@@ -9314,7 +9362,7 @@
       </w:r>
       <w:bookmarkEnd w:id="63"/>
     </w:p>
-    <w:bookmarkStart w:id="116" w:name="refs"/>
+    <w:bookmarkStart w:id="118" w:name="refs"/>
     <w:bookmarkStart w:id="65" w:name="ref-teloaging"/>
     <w:p>
       <w:pPr>
@@ -9546,28 +9594,52 @@
       </w:hyperlink>
     </w:p>
     <w:bookmarkEnd w:id="85"/>
-    <w:bookmarkStart w:id="86" w:name="ref-levenshtein"/>
+    <w:bookmarkStart w:id="87" w:name="ref-10x"/>
     <w:p>
       <w:pPr>
         <w:pStyle w:val="Bibliography"/>
       </w:pPr>
       <w:r>
-        <w:t xml:space="preserve">12. Levenshtein VI (1966) Binary codes capable of correcting deletions, insertions, and reversals. In: Soviet physics doklady</w:t>
+        <w:t xml:space="preserve">12. Genomics Resolving biology to advance human health.</w:t>
+      </w:r>
+      <w:r>
+        <w:t xml:space="preserve"> </w:t>
+      </w:r>
+      <w:hyperlink r:id="rId86">
+        <w:r>
+          <w:rPr>
+            <w:rStyle w:val="Hyperlink"/>
+          </w:rPr>
+          <w:t xml:space="preserve">https://www.10xgenomics.com/</w:t>
+        </w:r>
+      </w:hyperlink>
+      <w:r>
+        <w:t xml:space="preserve">. Accessed 28 Apr 2020</w:t>
       </w:r>
     </w:p>
-    <w:bookmarkEnd w:id="86"/>
-    <w:bookmarkStart w:id="88" w:name="ref-bic"/>
+    <w:bookmarkEnd w:id="87"/>
+    <w:bookmarkStart w:id="88" w:name="ref-levenshtein"/>
     <w:p>
       <w:pPr>
         <w:pStyle w:val="Bibliography"/>
       </w:pPr>
       <w:r>
-        <w:t xml:space="preserve">13. Schwarz G (1978) Estimating the dimension of a model. The Annals of Statistics 6:</w:t>
-      </w:r>
-      <w:r>
-        <w:t xml:space="preserve"> </w:t>
-      </w:r>
-      <w:hyperlink r:id="rId87">
+        <w:t xml:space="preserve">13. Levenshtein VI (1966) Binary codes capable of correcting deletions, insertions, and reversals. In: Soviet physics doklady</w:t>
+      </w:r>
+    </w:p>
+    <w:bookmarkEnd w:id="88"/>
+    <w:bookmarkStart w:id="90" w:name="ref-bic"/>
+    <w:p>
+      <w:pPr>
+        <w:pStyle w:val="Bibliography"/>
+      </w:pPr>
+      <w:r>
+        <w:t xml:space="preserve">14. Schwarz G (1978) Estimating the dimension of a model. The Annals of Statistics 6:</w:t>
+      </w:r>
+      <w:r>
+        <w:t xml:space="preserve"> </w:t>
+      </w:r>
+      <w:hyperlink r:id="rId89">
         <w:r>
           <w:rPr>
             <w:rStyle w:val="Hyperlink"/>
@@ -9576,29 +9648,29 @@
         </w:r>
       </w:hyperlink>
     </w:p>
-    <w:bookmarkEnd w:id="88"/>
-    <w:bookmarkStart w:id="89" w:name="ref-silhouette"/>
+    <w:bookmarkEnd w:id="90"/>
+    <w:bookmarkStart w:id="91" w:name="ref-silhouette"/>
     <w:p>
       <w:pPr>
         <w:pStyle w:val="Bibliography"/>
       </w:pPr>
       <w:r>
-        <w:t xml:space="preserve">14. Kaufman L, Rousseeuw PJ (1990) Finding groups in data. John Wiley &amp; Sons, Inc.</w:t>
+        <w:t xml:space="preserve">15. Kaufman L, Rousseeuw PJ (1990) Finding groups in data. John Wiley &amp; Sons, Inc.</w:t>
       </w:r>
     </w:p>
-    <w:bookmarkEnd w:id="89"/>
-    <w:bookmarkStart w:id="91" w:name="ref-miga2015"/>
+    <w:bookmarkEnd w:id="91"/>
+    <w:bookmarkStart w:id="93" w:name="ref-miga2015"/>
     <w:p>
       <w:pPr>
         <w:pStyle w:val="Bibliography"/>
       </w:pPr>
       <w:r>
-        <w:t xml:space="preserve">15. Miga KH (2015) Completing the human genome: The progress and challenge of satellite DNA assembly. Chromosome Research 23:</w:t>
-      </w:r>
-      <w:r>
-        <w:t xml:space="preserve"> </w:t>
-      </w:r>
-      <w:hyperlink r:id="rId90">
+        <w:t xml:space="preserve">16. Miga KH (2015) Completing the human genome: The progress and challenge of satellite DNA assembly. Chromosome Research 23:</w:t>
+      </w:r>
+      <w:r>
+        <w:t xml:space="preserve"> </w:t>
+      </w:r>
+      <w:hyperlink r:id="rId92">
         <w:r>
           <w:rPr>
             <w:rStyle w:val="Hyperlink"/>
@@ -9607,19 +9679,19 @@
         </w:r>
       </w:hyperlink>
     </w:p>
-    <w:bookmarkEnd w:id="91"/>
-    <w:bookmarkStart w:id="93" w:name="ref-ngslowcomplexity"/>
+    <w:bookmarkEnd w:id="93"/>
+    <w:bookmarkStart w:id="95" w:name="ref-ngslowcomplexity"/>
     <w:p>
       <w:pPr>
         <w:pStyle w:val="Bibliography"/>
       </w:pPr>
       <w:r>
-        <w:t xml:space="preserve">16. Treangen TJ, Salzberg SL (2011) Repetitive DNA and next-generation sequencing: Computational challenges and solutions. Nature Reviews Genetics 13:</w:t>
-      </w:r>
-      <w:r>
-        <w:t xml:space="preserve"> </w:t>
-      </w:r>
-      <w:hyperlink r:id="rId92">
+        <w:t xml:space="preserve">17. Treangen TJ, Salzberg SL (2011) Repetitive DNA and next-generation sequencing: Computational challenges and solutions. Nature Reviews Genetics 13:</w:t>
+      </w:r>
+      <w:r>
+        <w:t xml:space="preserve"> </w:t>
+      </w:r>
+      <w:hyperlink r:id="rId94">
         <w:r>
           <w:rPr>
             <w:rStyle w:val="Hyperlink"/>
@@ -9628,19 +9700,19 @@
         </w:r>
       </w:hyperlink>
     </w:p>
-    <w:bookmarkEnd w:id="93"/>
-    <w:bookmarkStart w:id="95" w:name="ref-cpg"/>
+    <w:bookmarkEnd w:id="95"/>
+    <w:bookmarkStart w:id="97" w:name="ref-cpg"/>
     <w:p>
       <w:pPr>
         <w:pStyle w:val="Bibliography"/>
       </w:pPr>
       <w:r>
-        <w:t xml:space="preserve">17. Nergadze SG, Farnung BO, Wischnewski H, et al (2009) CpG-island promoters drive transcription of human telomeres. RNA 15:</w:t>
-      </w:r>
-      <w:r>
-        <w:t xml:space="preserve"> </w:t>
-      </w:r>
-      <w:hyperlink r:id="rId94">
+        <w:t xml:space="preserve">18. Nergadze SG, Farnung BO, Wischnewski H, et al (2009) CpG-island promoters drive transcription of human telomeres. RNA 15:</w:t>
+      </w:r>
+      <w:r>
+        <w:t xml:space="preserve"> </w:t>
+      </w:r>
+      <w:hyperlink r:id="rId96">
         <w:r>
           <w:rPr>
             <w:rStyle w:val="Hyperlink"/>
@@ -9649,19 +9721,19 @@
         </w:r>
       </w:hyperlink>
     </w:p>
-    <w:bookmarkEnd w:id="95"/>
-    <w:bookmarkStart w:id="97" w:name="ref-riethman2014"/>
+    <w:bookmarkEnd w:id="97"/>
+    <w:bookmarkStart w:id="99" w:name="ref-riethman2014"/>
     <w:p>
       <w:pPr>
         <w:pStyle w:val="Bibliography"/>
       </w:pPr>
       <w:r>
-        <w:t xml:space="preserve">18. Stong N, Deng Z, Gupta R, et al (2014) Subtelomeric CTCF and cohesin binding site organization using improved subtelomere assemblies and a novel annotation pipeline. Genome Research 24:</w:t>
-      </w:r>
-      <w:r>
-        <w:t xml:space="preserve"> </w:t>
-      </w:r>
-      <w:hyperlink r:id="rId96">
+        <w:t xml:space="preserve">19. Stong N, Deng Z, Gupta R, et al (2014) Subtelomeric CTCF and cohesin binding site organization using improved subtelomere assemblies and a novel annotation pipeline. Genome Research 24:</w:t>
+      </w:r>
+      <w:r>
+        <w:t xml:space="preserve"> </w:t>
+      </w:r>
+      <w:hyperlink r:id="rId98">
         <w:r>
           <w:rPr>
             <w:rStyle w:val="Hyperlink"/>
@@ -9670,19 +9742,19 @@
         </w:r>
       </w:hyperlink>
     </w:p>
-    <w:bookmarkEnd w:id="97"/>
-    <w:bookmarkStart w:id="99" w:name="ref-grch38"/>
+    <w:bookmarkEnd w:id="99"/>
+    <w:bookmarkStart w:id="101" w:name="ref-grch38"/>
     <w:p>
       <w:pPr>
         <w:pStyle w:val="Bibliography"/>
       </w:pPr>
       <w:r>
-        <w:t xml:space="preserve">19. Schneider VA, Graves-Lindsay T, Howe K, et al (2017) Evaluation of GRCh38 and de novo haploid genome assemblies demonstrates the enduring quality of the reference assembly. Genome Research 27:</w:t>
-      </w:r>
-      <w:r>
-        <w:t xml:space="preserve"> </w:t>
-      </w:r>
-      <w:hyperlink r:id="rId98">
+        <w:t xml:space="preserve">20. Schneider VA, Graves-Lindsay T, Howe K, et al (2017) Evaluation of GRCh38 and de novo haploid genome assemblies demonstrates the enduring quality of the reference assembly. Genome Research 27:</w:t>
+      </w:r>
+      <w:r>
+        <w:t xml:space="preserve"> </w:t>
+      </w:r>
+      <w:hyperlink r:id="rId100">
         <w:r>
           <w:rPr>
             <w:rStyle w:val="Hyperlink"/>
@@ -9691,19 +9763,19 @@
         </w:r>
       </w:hyperlink>
     </w:p>
-    <w:bookmarkEnd w:id="99"/>
-    <w:bookmarkStart w:id="101" w:name="ref-hg38"/>
+    <w:bookmarkEnd w:id="101"/>
+    <w:bookmarkStart w:id="103" w:name="ref-hg38"/>
     <w:p>
       <w:pPr>
         <w:pStyle w:val="Bibliography"/>
       </w:pPr>
       <w:r>
-        <w:t xml:space="preserve">20. (2001) Initial sequencing and analysis of the human genome. Nature 409:</w:t>
-      </w:r>
-      <w:r>
-        <w:t xml:space="preserve"> </w:t>
-      </w:r>
-      <w:hyperlink r:id="rId100">
+        <w:t xml:space="preserve">21. (2001) Initial sequencing and analysis of the human genome. Nature 409:</w:t>
+      </w:r>
+      <w:r>
+        <w:t xml:space="preserve"> </w:t>
+      </w:r>
+      <w:hyperlink r:id="rId102">
         <w:r>
           <w:rPr>
             <w:rStyle w:val="Hyperlink"/>
@@ -9712,19 +9784,19 @@
         </w:r>
       </w:hyperlink>
     </w:p>
-    <w:bookmarkEnd w:id="101"/>
-    <w:bookmarkStart w:id="103" w:name="ref-minimap"/>
+    <w:bookmarkEnd w:id="103"/>
+    <w:bookmarkStart w:id="105" w:name="ref-minimap"/>
     <w:p>
       <w:pPr>
         <w:pStyle w:val="Bibliography"/>
       </w:pPr>
       <w:r>
-        <w:t xml:space="preserve">21. Li H (2018) Minimap2: Pairwise alignment for nucleotide sequences. Bioinformatics 34:</w:t>
-      </w:r>
-      <w:r>
-        <w:t xml:space="preserve"> </w:t>
-      </w:r>
-      <w:hyperlink r:id="rId102">
+        <w:t xml:space="preserve">22. Li H (2018) Minimap2: Pairwise alignment for nucleotide sequences. Bioinformatics 34:</w:t>
+      </w:r>
+      <w:r>
+        <w:t xml:space="preserve"> </w:t>
+      </w:r>
+      <w:hyperlink r:id="rId104">
         <w:r>
           <w:rPr>
             <w:rStyle w:val="Hyperlink"/>
@@ -9733,19 +9805,19 @@
         </w:r>
       </w:hyperlink>
     </w:p>
-    <w:bookmarkEnd w:id="103"/>
-    <w:bookmarkStart w:id="105" w:name="ref-HG001"/>
+    <w:bookmarkEnd w:id="105"/>
+    <w:bookmarkStart w:id="107" w:name="ref-HG001"/>
     <w:p>
       <w:pPr>
         <w:pStyle w:val="Bibliography"/>
       </w:pPr>
       <w:r>
-        <w:t xml:space="preserve">22. (2003) The international HapMap project. Nature 426:</w:t>
-      </w:r>
-      <w:r>
-        <w:t xml:space="preserve"> </w:t>
-      </w:r>
-      <w:hyperlink r:id="rId104">
+        <w:t xml:space="preserve">23. (2003) The international HapMap project. Nature 426:</w:t>
+      </w:r>
+      <w:r>
+        <w:t xml:space="preserve"> </w:t>
+      </w:r>
+      <w:hyperlink r:id="rId106">
         <w:r>
           <w:rPr>
             <w:rStyle w:val="Hyperlink"/>
@@ -9754,19 +9826,19 @@
         </w:r>
       </w:hyperlink>
     </w:p>
-    <w:bookmarkEnd w:id="105"/>
-    <w:bookmarkStart w:id="107" w:name="ref-HG00X"/>
+    <w:bookmarkEnd w:id="107"/>
+    <w:bookmarkStart w:id="109" w:name="ref-HG00X"/>
     <w:p>
       <w:pPr>
         <w:pStyle w:val="Bibliography"/>
       </w:pPr>
       <w:r>
-        <w:t xml:space="preserve">23. Zook JM, Catoe D, McDaniel J, et al (2016) Extensive sequencing of seven human genomes to characterize benchmark reference materials. Scientific Data 3:</w:t>
-      </w:r>
-      <w:r>
-        <w:t xml:space="preserve"> </w:t>
-      </w:r>
-      <w:hyperlink r:id="rId106">
+        <w:t xml:space="preserve">24. Zook JM, Catoe D, McDaniel J, et al (2016) Extensive sequencing of seven human genomes to characterize benchmark reference materials. Scientific Data 3:</w:t>
+      </w:r>
+      <w:r>
+        <w:t xml:space="preserve"> </w:t>
+      </w:r>
+      <w:hyperlink r:id="rId108">
         <w:r>
           <w:rPr>
             <w:rStyle w:val="Hyperlink"/>
@@ -9775,19 +9847,19 @@
         </w:r>
       </w:hyperlink>
     </w:p>
-    <w:bookmarkEnd w:id="107"/>
-    <w:bookmarkStart w:id="109" w:name="ref-telomerecat"/>
+    <w:bookmarkEnd w:id="109"/>
+    <w:bookmarkStart w:id="111" w:name="ref-telomerecat"/>
     <w:p>
       <w:pPr>
         <w:pStyle w:val="Bibliography"/>
       </w:pPr>
       <w:r>
-        <w:t xml:space="preserve">24. Farmery JHR, Mike L. Smith, Lynch AG (2018) Telomerecat: A ploidy-agnostic method for estimating telomere length from whole genome sequencing data. Scientific Reports 8:</w:t>
-      </w:r>
-      <w:r>
-        <w:t xml:space="preserve"> </w:t>
-      </w:r>
-      <w:hyperlink r:id="rId108">
+        <w:t xml:space="preserve">25. Farmery JHR, Mike L. Smith, Lynch AG (2018) Telomerecat: A ploidy-agnostic method for estimating telomere length from whole genome sequencing data. Scientific Reports 8:</w:t>
+      </w:r>
+      <w:r>
+        <w:t xml:space="preserve"> </w:t>
+      </w:r>
+      <w:hyperlink r:id="rId110">
         <w:r>
           <w:rPr>
             <w:rStyle w:val="Hyperlink"/>
@@ -9796,19 +9868,19 @@
         </w:r>
       </w:hyperlink>
     </w:p>
-    <w:bookmarkEnd w:id="109"/>
-    <w:bookmarkStart w:id="111" w:name="ref-jellyfish"/>
+    <w:bookmarkEnd w:id="111"/>
+    <w:bookmarkStart w:id="113" w:name="ref-jellyfish"/>
     <w:p>
       <w:pPr>
         <w:pStyle w:val="Bibliography"/>
       </w:pPr>
       <w:r>
-        <w:t xml:space="preserve">25. Marçais G, Kingsford C (2011) A fast, lock-free approach for efficient parallel counting of occurrences of k-mers. Bioinformatics 27:</w:t>
-      </w:r>
-      <w:r>
-        <w:t xml:space="preserve"> </w:t>
-      </w:r>
-      <w:hyperlink r:id="rId110">
+        <w:t xml:space="preserve">26. Marçais G, Kingsford C (2011) A fast, lock-free approach for efficient parallel counting of occurrences of k-mers. Bioinformatics 27:</w:t>
+      </w:r>
+      <w:r>
+        <w:t xml:space="preserve"> </w:t>
+      </w:r>
+      <w:hyperlink r:id="rId112">
         <w:r>
           <w:rPr>
             <w:rStyle w:val="Hyperlink"/>
@@ -9817,19 +9889,19 @@
         </w:r>
       </w:hyperlink>
     </w:p>
-    <w:bookmarkEnd w:id="111"/>
-    <w:bookmarkStart w:id="113" w:name="ref-george"/>
+    <w:bookmarkEnd w:id="113"/>
+    <w:bookmarkStart w:id="115" w:name="ref-george"/>
     <w:p>
       <w:pPr>
         <w:pStyle w:val="Bibliography"/>
       </w:pPr>
       <w:r>
-        <w:t xml:space="preserve">26. George EO, Mudholkar GS (1983) On the convolution of logistic random variables. Metrika 30:1–13.</w:t>
-      </w:r>
-      <w:r>
-        <w:t xml:space="preserve"> </w:t>
-      </w:r>
-      <w:hyperlink r:id="rId112">
+        <w:t xml:space="preserve">27. George EO, Mudholkar GS (1983) On the convolution of logistic random variables. Metrika 30:1–13.</w:t>
+      </w:r>
+      <w:r>
+        <w:t xml:space="preserve"> </w:t>
+      </w:r>
+      <w:hyperlink r:id="rId114">
         <w:r>
           <w:rPr>
             <w:rStyle w:val="Hyperlink"/>
@@ -9838,19 +9910,19 @@
         </w:r>
       </w:hyperlink>
     </w:p>
-    <w:bookmarkEnd w:id="113"/>
-    <w:bookmarkStart w:id="115" w:name="ref-hepc_entropy"/>
+    <w:bookmarkEnd w:id="115"/>
+    <w:bookmarkStart w:id="117" w:name="ref-hepc_entropy"/>
     <w:p>
       <w:pPr>
         <w:pStyle w:val="Bibliography"/>
       </w:pPr>
       <w:r>
-        <w:t xml:space="preserve">27. Minosse C, Calcaterra S, Abbate I, et al (2006) Possible compartmentalization of hepatitis c viral replication in the genital tract of HIV-1Coinfected women. The Journal of Infectious Diseases 194:</w:t>
-      </w:r>
-      <w:r>
-        <w:t xml:space="preserve"> </w:t>
-      </w:r>
-      <w:hyperlink r:id="rId114">
+        <w:t xml:space="preserve">28. Minosse C, Calcaterra S, Abbate I, et al (2006) Possible compartmentalization of hepatitis c viral replication in the genital tract of HIV-1Coinfected women. The Journal of Infectious Diseases 194:</w:t>
+      </w:r>
+      <w:r>
+        <w:t xml:space="preserve"> </w:t>
+      </w:r>
+      <w:hyperlink r:id="rId116">
         <w:r>
           <w:rPr>
             <w:rStyle w:val="Hyperlink"/>
@@ -9859,8 +9931,8 @@
         </w:r>
       </w:hyperlink>
     </w:p>
-    <w:bookmarkEnd w:id="115"/>
-    <w:bookmarkEnd w:id="116"/>
+    <w:bookmarkEnd w:id="117"/>
+    <w:bookmarkEnd w:id="118"/>
     <w:sectPr/>
   </w:body>
 </w:document>

</xml_diff>

<commit_message>
Short-read repeatfinder table, percentage
</commit_message>
<xml_diff>
--- a/publications/methods-paper/heterogeneity-of-telomeres-revealed-by-long-read-sequencing.docx
+++ b/publications/methods-paper/heterogeneity-of-telomeres-revealed-by-long-read-sequencing.docx
@@ -778,31 +778,7 @@
         <w:t xml:space="preserve"> </w:t>
       </w:r>
       <w:r>
-        <w:t xml:space="preserve">??% (?? of ??)</w:t>
-      </w:r>
-      <w:r>
-        <w:t xml:space="preserve"> </w:t>
-      </w:r>
-      <w:r>
-        <w:t xml:space="preserve">of these motifs, including the top</w:t>
-      </w:r>
-      <w:r>
-        <w:t xml:space="preserve"> </w:t>
-      </w:r>
-      <w:r>
-        <w:t xml:space="preserve">??</w:t>
-      </w:r>
-      <w:r>
-        <w:t xml:space="preserve"> </w:t>
-      </w:r>
-      <w:r>
-        <w:t xml:space="preserve">enriched on both arms, were confirmed in independently generated human linked-read, short-read genomic, and short-read transcriptomic datasets (</w:t>
-      </w:r>
-      <w:r>
-        <w:t xml:space="preserve">Table S?</w:t>
-      </w:r>
-      <w:r>
-        <w:t xml:space="preserve">).</w:t>
+        <w:t xml:space="preserve">22 out of 27 (81.5%) of these motifs were confirmed in independently generated human linked-read, short-read genomic, and short-read transcriptomic datasets ().</w:t>
       </w:r>
       <w:r>
         <w:t xml:space="preserve"> </w:t>
@@ -3179,7 +3155,7 @@
               <w:rPr>
                 <w:b/>
               </w:rPr>
-              <w:t xml:space="preserve">motif</w:t>
+              <w:t xml:space="preserve">Motif</w:t>
             </w:r>
           </w:p>
         </w:tc>
@@ -3193,7 +3169,7 @@
               <w:rPr>
                 <w:b/>
               </w:rPr>
-              <w:t xml:space="preserve">arm</w:t>
+              <w:t xml:space="preserve">Arm</w:t>
             </w:r>
           </w:p>
         </w:tc>
@@ -3210,7 +3186,7 @@
               <w:rPr>
                 <w:b/>
               </w:rPr>
-              <w:t xml:space="preserve">combined adjusted p-value</w:t>
+              <w:t xml:space="preserve">Combined adjusted p-value</w:t>
             </w:r>
           </w:p>
         </w:tc>
@@ -3420,7 +3396,7 @@
               <w:jc w:val="left"/>
             </w:pPr>
             <w:r>
-              <w:t xml:space="preserve">4.21e-47</w:t>
+              <w:t xml:space="preserve">8.33e-46</w:t>
             </w:r>
           </w:p>
         </w:tc>
@@ -3488,7 +3464,7 @@
               <w:jc w:val="left"/>
             </w:pPr>
             <w:r>
-              <w:t xml:space="preserve">1.08e-46</w:t>
+              <w:t xml:space="preserve">2.13e-45</w:t>
             </w:r>
           </w:p>
         </w:tc>
@@ -3624,7 +3600,7 @@
               <w:jc w:val="left"/>
             </w:pPr>
             <w:r>
-              <w:t xml:space="preserve">2.25e-33</w:t>
+              <w:t xml:space="preserve">4.46e-32</w:t>
             </w:r>
           </w:p>
         </w:tc>
@@ -3692,7 +3668,7 @@
               <w:jc w:val="left"/>
             </w:pPr>
             <w:r>
-              <w:t xml:space="preserve">5.27e-32</w:t>
+              <w:t xml:space="preserve">1.04e-30</w:t>
             </w:r>
           </w:p>
         </w:tc>
@@ -3760,7 +3736,7 @@
               <w:jc w:val="left"/>
             </w:pPr>
             <w:r>
-              <w:t xml:space="preserve">4.02e-34</w:t>
+              <w:t xml:space="preserve">7.95e-33</w:t>
             </w:r>
           </w:p>
         </w:tc>
@@ -3828,7 +3804,7 @@
               <w:jc w:val="left"/>
             </w:pPr>
             <w:r>
-              <w:t xml:space="preserve">7.30e-40</w:t>
+              <w:t xml:space="preserve">1.44e-38</w:t>
             </w:r>
           </w:p>
         </w:tc>
@@ -3896,7 +3872,7 @@
               <w:jc w:val="left"/>
             </w:pPr>
             <w:r>
-              <w:t xml:space="preserve">2.51e-37</w:t>
+              <w:t xml:space="preserve">4.97e-36</w:t>
             </w:r>
           </w:p>
         </w:tc>
@@ -3964,7 +3940,7 @@
               <w:jc w:val="left"/>
             </w:pPr>
             <w:r>
-              <w:t xml:space="preserve">2.33e-38</w:t>
+              <w:t xml:space="preserve">4.60e-37</w:t>
             </w:r>
           </w:p>
         </w:tc>
@@ -4032,7 +4008,7 @@
               <w:jc w:val="left"/>
             </w:pPr>
             <w:r>
-              <w:t xml:space="preserve">1.92e-13</w:t>
+              <w:t xml:space="preserve">3.79e-12</w:t>
             </w:r>
           </w:p>
         </w:tc>
@@ -4100,7 +4076,7 @@
               <w:jc w:val="left"/>
             </w:pPr>
             <w:r>
-              <w:t xml:space="preserve">4.38e-27</w:t>
+              <w:t xml:space="preserve">8.68e-26</w:t>
             </w:r>
           </w:p>
         </w:tc>
@@ -4168,7 +4144,7 @@
               <w:jc w:val="left"/>
             </w:pPr>
             <w:r>
-              <w:t xml:space="preserve">1.85e-21</w:t>
+              <w:t xml:space="preserve">3.67e-20</w:t>
             </w:r>
           </w:p>
         </w:tc>
@@ -4236,7 +4212,7 @@
               <w:jc w:val="left"/>
             </w:pPr>
             <w:r>
-              <w:t xml:space="preserve">8.37e-24</w:t>
+              <w:t xml:space="preserve">1.66e-22</w:t>
             </w:r>
           </w:p>
         </w:tc>
@@ -4304,7 +4280,7 @@
               <w:jc w:val="left"/>
             </w:pPr>
             <w:r>
-              <w:t xml:space="preserve">5.07e-17</w:t>
+              <w:t xml:space="preserve">1.00e-15</w:t>
             </w:r>
           </w:p>
         </w:tc>
@@ -4440,7 +4416,7 @@
               <w:jc w:val="left"/>
             </w:pPr>
             <w:r>
-              <w:t xml:space="preserve">1.08e-29</w:t>
+              <w:t xml:space="preserve">2.13e-28</w:t>
             </w:r>
           </w:p>
         </w:tc>
@@ -4508,7 +4484,7 @@
               <w:jc w:val="left"/>
             </w:pPr>
             <w:r>
-              <w:t xml:space="preserve">2.39e-4</w:t>
+              <w:t xml:space="preserve">4.72e-3</w:t>
             </w:r>
           </w:p>
         </w:tc>
@@ -4576,7 +4552,7 @@
               <w:jc w:val="left"/>
             </w:pPr>
             <w:r>
-              <w:t xml:space="preserve">1.89e-8</w:t>
+              <w:t xml:space="preserve">2.35e-7</w:t>
             </w:r>
           </w:p>
         </w:tc>
@@ -4644,7 +4620,7 @@
               <w:jc w:val="left"/>
             </w:pPr>
             <w:r>
-              <w:t xml:space="preserve">8.20e-14</w:t>
+              <w:t xml:space="preserve">1.62e-12</w:t>
             </w:r>
           </w:p>
         </w:tc>
@@ -4780,7 +4756,7 @@
               <w:jc w:val="left"/>
             </w:pPr>
             <w:r>
-              <w:t xml:space="preserve">2.85e-32</w:t>
+              <w:t xml:space="preserve">5.65e-31</w:t>
             </w:r>
           </w:p>
         </w:tc>
@@ -4848,7 +4824,7 @@
               <w:jc w:val="left"/>
             </w:pPr>
             <w:r>
-              <w:t xml:space="preserve">4.46e-48</w:t>
+              <w:t xml:space="preserve">8.83e-47</w:t>
             </w:r>
           </w:p>
         </w:tc>
@@ -4916,7 +4892,7 @@
               <w:jc w:val="left"/>
             </w:pPr>
             <w:r>
-              <w:t xml:space="preserve">5.02e-41</w:t>
+              <w:t xml:space="preserve">9.93e-40</w:t>
             </w:r>
           </w:p>
         </w:tc>
@@ -4984,7 +4960,7 @@
               <w:jc w:val="left"/>
             </w:pPr>
             <w:r>
-              <w:t xml:space="preserve">1.05e-32</w:t>
+              <w:t xml:space="preserve">2.09e-31</w:t>
             </w:r>
           </w:p>
         </w:tc>
@@ -5052,7 +5028,7 @@
               <w:jc w:val="left"/>
             </w:pPr>
             <w:r>
-              <w:t xml:space="preserve">1.22e-23</w:t>
+              <w:t xml:space="preserve">2.42e-22</w:t>
             </w:r>
           </w:p>
         </w:tc>
@@ -5120,7 +5096,7 @@
               <w:jc w:val="left"/>
             </w:pPr>
             <w:r>
-              <w:t xml:space="preserve">4.81e-18</w:t>
+              <w:t xml:space="preserve">9.52e-17</w:t>
             </w:r>
           </w:p>
         </w:tc>
@@ -5199,7 +5175,7 @@
               <w:rPr>
                 <w:b/>
               </w:rPr>
-              <w:t xml:space="preserve">chromosome</w:t>
+              <w:t xml:space="preserve">Chromosome</w:t>
             </w:r>
           </w:p>
         </w:tc>
@@ -5219,7 +5195,7 @@
               <w:rPr>
                 <w:b/>
               </w:rPr>
-              <w:t xml:space="preserve">silhouette score</w:t>
+              <w:t xml:space="preserve">Silhouette score</w:t>
             </w:r>
           </w:p>
         </w:tc>
@@ -6277,7 +6253,7 @@
               <w:rPr>
                 <w:b/>
               </w:rPr>
-              <w:t xml:space="preserve">chromosome</w:t>
+              <w:t xml:space="preserve">Chromosome</w:t>
             </w:r>
           </w:p>
         </w:tc>
@@ -6297,7 +6273,7 @@
               <w:rPr>
                 <w:b/>
               </w:rPr>
-              <w:t xml:space="preserve">reference contig</w:t>
+              <w:t xml:space="preserve">Reference contig</w:t>
             </w:r>
           </w:p>
         </w:tc>
@@ -6317,7 +6293,7 @@
               <w:rPr>
                 <w:b/>
               </w:rPr>
-              <w:t xml:space="preserve">arm</w:t>
+              <w:t xml:space="preserve">Arm</w:t>
             </w:r>
           </w:p>
         </w:tc>
@@ -8160,6 +8136,1381 @@
         <w:t xml:space="preserve">[tab:telomeric_read_counts]</w:t>
       </w:r>
       <w:bookmarkEnd w:id="62"/>
+    </w:p>
+    <w:p>
+      <w:pPr>
+        <w:pStyle w:val="TableCaption"/>
+      </w:pPr>
+      <w:r>
+        <w:t xml:space="preserve">Significantly enriched repeating motifs in telomeric candidate reads in short-read sequencing experiments, subset to motifs also observed in PacBio telomeric reads, with respect to reverse-complement equivalence.</w:t>
+      </w:r>
+    </w:p>
+    <w:tbl>
+      <w:tblPr>
+        <w:tblStyle w:val="Table"/>
+        <w:tblW w:type="pct" w:w="0.0"/>
+        <w:tblLook w:firstRow="0"/>
+        <w:tblCaption w:val="Significantly enriched repeating motifs in telomeric candidate reads in short-read sequencing experiments, subset to motifs also observed in PacBio telomeric reads, with respect to reverse-complement equivalence."/>
+      </w:tblPr>
+      <w:tblGrid/>
+      <w:tr>
+        <w:tc>
+          <w:p>
+            <w:pPr>
+              <w:pStyle w:val="Compact"/>
+              <w:jc w:val="left"/>
+            </w:pPr>
+            <w:r>
+              <w:rPr>
+                <w:b/>
+              </w:rPr>
+              <w:t xml:space="preserve">Motif</w:t>
+            </w:r>
+          </w:p>
+        </w:tc>
+        <w:tc>
+          <w:p/>
+        </w:tc>
+        <w:tc>
+          <w:p/>
+        </w:tc>
+        <w:tc>
+          <w:p/>
+        </w:tc>
+        <w:tc>
+          <w:p/>
+        </w:tc>
+      </w:tr>
+      <w:tr>
+        <w:tc>
+          <w:p>
+            <w:pPr>
+              <w:pStyle w:val="Compact"/>
+              <w:jc w:val="left"/>
+            </w:pPr>
+          </w:p>
+        </w:tc>
+        <w:tc>
+          <w:p>
+            <w:pPr>
+              <w:pStyle w:val="Compact"/>
+              <w:jc w:val="left"/>
+            </w:pPr>
+            <w:r>
+              <w:rPr>
+                <w:b/>
+              </w:rPr>
+              <w:t xml:space="preserve">Median abundance</w:t>
+            </w:r>
+          </w:p>
+        </w:tc>
+        <w:tc>
+          <w:p>
+            <w:pPr>
+              <w:pStyle w:val="Compact"/>
+              <w:jc w:val="left"/>
+            </w:pPr>
+            <w:r>
+              <w:rPr>
+                <w:b/>
+              </w:rPr>
+              <w:t xml:space="preserve">Adjusted p-value</w:t>
+            </w:r>
+          </w:p>
+        </w:tc>
+        <w:tc>
+          <w:p>
+            <w:pPr>
+              <w:pStyle w:val="Compact"/>
+              <w:jc w:val="left"/>
+            </w:pPr>
+            <w:r>
+              <w:rPr>
+                <w:b/>
+              </w:rPr>
+              <w:t xml:space="preserve">Median abundance</w:t>
+            </w:r>
+          </w:p>
+        </w:tc>
+        <w:tc>
+          <w:p>
+            <w:pPr>
+              <w:pStyle w:val="Compact"/>
+              <w:jc w:val="left"/>
+            </w:pPr>
+            <w:r>
+              <w:rPr>
+                <w:b/>
+              </w:rPr>
+              <w:t xml:space="preserve">Adjusted p-value</w:t>
+            </w:r>
+          </w:p>
+        </w:tc>
+      </w:tr>
+      <w:tr>
+        <w:tc>
+          <w:p>
+            <w:pPr>
+              <w:pStyle w:val="Compact"/>
+              <w:jc w:val="left"/>
+            </w:pPr>
+            <w:r>
+              <w:t xml:space="preserve">TTAGGG</w:t>
+            </w:r>
+          </w:p>
+        </w:tc>
+        <w:tc>
+          <w:p>
+            <w:pPr>
+              <w:pStyle w:val="Compact"/>
+              <w:jc w:val="left"/>
+            </w:pPr>
+            <w:r>
+              <w:t xml:space="preserve">0.299068</w:t>
+            </w:r>
+          </w:p>
+        </w:tc>
+        <w:tc>
+          <w:p>
+            <w:pPr>
+              <w:pStyle w:val="Compact"/>
+              <w:jc w:val="left"/>
+            </w:pPr>
+            <w:r>
+              <w:t xml:space="preserve">0.00e+0</w:t>
+            </w:r>
+          </w:p>
+        </w:tc>
+        <w:tc>
+          <w:p>
+            <w:pPr>
+              <w:pStyle w:val="Compact"/>
+              <w:jc w:val="left"/>
+            </w:pPr>
+            <w:r>
+              <w:t xml:space="preserve">0.461711</w:t>
+            </w:r>
+          </w:p>
+        </w:tc>
+        <w:tc>
+          <w:p>
+            <w:pPr>
+              <w:pStyle w:val="Compact"/>
+              <w:jc w:val="left"/>
+            </w:pPr>
+            <w:r>
+              <w:t xml:space="preserve">0.00e+0</w:t>
+            </w:r>
+          </w:p>
+        </w:tc>
+      </w:tr>
+      <w:tr>
+        <w:tc>
+          <w:p>
+            <w:pPr>
+              <w:pStyle w:val="Compact"/>
+              <w:jc w:val="left"/>
+            </w:pPr>
+            <w:r>
+              <w:t xml:space="preserve">TGAGGG</w:t>
+            </w:r>
+          </w:p>
+        </w:tc>
+        <w:tc>
+          <w:p>
+            <w:pPr>
+              <w:pStyle w:val="Compact"/>
+              <w:jc w:val="left"/>
+            </w:pPr>
+            <w:r>
+              <w:t xml:space="preserve">0.007484</w:t>
+            </w:r>
+          </w:p>
+        </w:tc>
+        <w:tc>
+          <w:p>
+            <w:pPr>
+              <w:pStyle w:val="Compact"/>
+              <w:jc w:val="left"/>
+            </w:pPr>
+            <w:r>
+              <w:t xml:space="preserve">0.00e+0</w:t>
+            </w:r>
+          </w:p>
+        </w:tc>
+        <w:tc>
+          <w:p>
+            <w:pPr>
+              <w:pStyle w:val="Compact"/>
+              <w:jc w:val="left"/>
+            </w:pPr>
+            <w:r>
+              <w:t xml:space="preserve">0.018524</w:t>
+            </w:r>
+          </w:p>
+        </w:tc>
+        <w:tc>
+          <w:p>
+            <w:pPr>
+              <w:pStyle w:val="Compact"/>
+              <w:jc w:val="left"/>
+            </w:pPr>
+            <w:r>
+              <w:t xml:space="preserve">0.00e+0</w:t>
+            </w:r>
+          </w:p>
+        </w:tc>
+      </w:tr>
+      <w:tr>
+        <w:tc>
+          <w:p>
+            <w:pPr>
+              <w:pStyle w:val="Compact"/>
+              <w:jc w:val="left"/>
+            </w:pPr>
+            <w:r>
+              <w:t xml:space="preserve">TTGGGG</w:t>
+            </w:r>
+          </w:p>
+        </w:tc>
+        <w:tc>
+          <w:p>
+            <w:pPr>
+              <w:pStyle w:val="Compact"/>
+              <w:jc w:val="left"/>
+            </w:pPr>
+            <w:r>
+              <w:t xml:space="preserve">0.002495</w:t>
+            </w:r>
+          </w:p>
+        </w:tc>
+        <w:tc>
+          <w:p>
+            <w:pPr>
+              <w:pStyle w:val="Compact"/>
+              <w:jc w:val="left"/>
+            </w:pPr>
+            <w:r>
+              <w:t xml:space="preserve">0.00e+0</w:t>
+            </w:r>
+          </w:p>
+        </w:tc>
+        <w:tc>
+          <w:p>
+            <w:pPr>
+              <w:pStyle w:val="Compact"/>
+              <w:jc w:val="left"/>
+            </w:pPr>
+            <w:r>
+              <w:t xml:space="preserve">0.007190</w:t>
+            </w:r>
+          </w:p>
+        </w:tc>
+        <w:tc>
+          <w:p>
+            <w:pPr>
+              <w:pStyle w:val="Compact"/>
+              <w:jc w:val="left"/>
+            </w:pPr>
+            <w:r>
+              <w:t xml:space="preserve">0.00e+0</w:t>
+            </w:r>
+          </w:p>
+        </w:tc>
+      </w:tr>
+      <w:tr>
+        <w:tc>
+          <w:p>
+            <w:pPr>
+              <w:pStyle w:val="Compact"/>
+              <w:jc w:val="left"/>
+            </w:pPr>
+            <w:r>
+              <w:t xml:space="preserve">GGGG</w:t>
+            </w:r>
+          </w:p>
+        </w:tc>
+        <w:tc>
+          <w:p>
+            <w:pPr>
+              <w:pStyle w:val="Compact"/>
+              <w:jc w:val="left"/>
+            </w:pPr>
+            <w:r>
+              <w:t xml:space="preserve">0.020347</w:t>
+            </w:r>
+          </w:p>
+        </w:tc>
+        <w:tc>
+          <w:p>
+            <w:pPr>
+              <w:pStyle w:val="Compact"/>
+              <w:jc w:val="left"/>
+            </w:pPr>
+            <w:r>
+              <w:t xml:space="preserve">0.00e+0</w:t>
+            </w:r>
+          </w:p>
+        </w:tc>
+        <w:tc>
+          <w:p>
+            <w:pPr>
+              <w:pStyle w:val="Compact"/>
+              <w:jc w:val="left"/>
+            </w:pPr>
+            <w:r>
+              <w:t xml:space="preserve">0.006080</w:t>
+            </w:r>
+          </w:p>
+        </w:tc>
+        <w:tc>
+          <w:p>
+            <w:pPr>
+              <w:pStyle w:val="Compact"/>
+              <w:jc w:val="left"/>
+            </w:pPr>
+            <w:r>
+              <w:t xml:space="preserve">0.00e+0</w:t>
+            </w:r>
+          </w:p>
+        </w:tc>
+      </w:tr>
+      <w:tr>
+        <w:tc>
+          <w:p>
+            <w:pPr>
+              <w:pStyle w:val="Compact"/>
+              <w:jc w:val="left"/>
+            </w:pPr>
+            <w:r>
+              <w:t xml:space="preserve">TTAGGGG</w:t>
+            </w:r>
+          </w:p>
+        </w:tc>
+        <w:tc>
+          <w:p>
+            <w:pPr>
+              <w:pStyle w:val="Compact"/>
+              <w:jc w:val="left"/>
+            </w:pPr>
+            <w:r>
+              <w:t xml:space="preserve">0.003007</w:t>
+            </w:r>
+          </w:p>
+        </w:tc>
+        <w:tc>
+          <w:p>
+            <w:pPr>
+              <w:pStyle w:val="Compact"/>
+              <w:jc w:val="left"/>
+            </w:pPr>
+            <w:r>
+              <w:t xml:space="preserve">0.00e+0</w:t>
+            </w:r>
+          </w:p>
+        </w:tc>
+        <w:tc>
+          <w:p>
+            <w:pPr>
+              <w:pStyle w:val="Compact"/>
+              <w:jc w:val="left"/>
+            </w:pPr>
+            <w:r>
+              <w:t xml:space="preserve">0.005024</w:t>
+            </w:r>
+          </w:p>
+        </w:tc>
+        <w:tc>
+          <w:p>
+            <w:pPr>
+              <w:pStyle w:val="Compact"/>
+              <w:jc w:val="left"/>
+            </w:pPr>
+            <w:r>
+              <w:t xml:space="preserve">0.00e+0</w:t>
+            </w:r>
+          </w:p>
+        </w:tc>
+      </w:tr>
+      <w:tr>
+        <w:tc>
+          <w:p>
+            <w:pPr>
+              <w:pStyle w:val="Compact"/>
+              <w:jc w:val="left"/>
+            </w:pPr>
+            <w:r>
+              <w:t xml:space="preserve">TTTT</w:t>
+            </w:r>
+          </w:p>
+        </w:tc>
+        <w:tc>
+          <w:p>
+            <w:pPr>
+              <w:pStyle w:val="Compact"/>
+              <w:jc w:val="left"/>
+            </w:pPr>
+            <w:r>
+              <w:t xml:space="preserve">0.001294</w:t>
+            </w:r>
+          </w:p>
+        </w:tc>
+        <w:tc>
+          <w:p>
+            <w:pPr>
+              <w:pStyle w:val="Compact"/>
+              <w:jc w:val="left"/>
+            </w:pPr>
+            <w:r>
+              <w:t xml:space="preserve">0.00e+0</w:t>
+            </w:r>
+          </w:p>
+        </w:tc>
+        <w:tc>
+          <w:p>
+            <w:pPr>
+              <w:pStyle w:val="Compact"/>
+              <w:jc w:val="left"/>
+            </w:pPr>
+            <w:r>
+              <w:t xml:space="preserve">0.001490</w:t>
+            </w:r>
+          </w:p>
+        </w:tc>
+        <w:tc>
+          <w:p>
+            <w:pPr>
+              <w:pStyle w:val="Compact"/>
+              <w:jc w:val="left"/>
+            </w:pPr>
+            <w:r>
+              <w:t xml:space="preserve">0.00e+0</w:t>
+            </w:r>
+          </w:p>
+        </w:tc>
+      </w:tr>
+      <w:tr>
+        <w:tc>
+          <w:p>
+            <w:pPr>
+              <w:pStyle w:val="Compact"/>
+              <w:jc w:val="left"/>
+            </w:pPr>
+            <w:r>
+              <w:t xml:space="preserve">TTAAGGG</w:t>
+            </w:r>
+          </w:p>
+        </w:tc>
+        <w:tc>
+          <w:p>
+            <w:pPr>
+              <w:pStyle w:val="Compact"/>
+              <w:jc w:val="left"/>
+            </w:pPr>
+            <w:r>
+              <w:t xml:space="preserve">0.000664</w:t>
+            </w:r>
+          </w:p>
+        </w:tc>
+        <w:tc>
+          <w:p>
+            <w:pPr>
+              <w:pStyle w:val="Compact"/>
+              <w:jc w:val="left"/>
+            </w:pPr>
+            <w:r>
+              <w:t xml:space="preserve">1.39e-55</w:t>
+            </w:r>
+          </w:p>
+        </w:tc>
+        <w:tc>
+          <w:p>
+            <w:pPr>
+              <w:pStyle w:val="Compact"/>
+              <w:jc w:val="left"/>
+            </w:pPr>
+            <w:r>
+              <w:t xml:space="preserve">0.001124</w:t>
+            </w:r>
+          </w:p>
+        </w:tc>
+        <w:tc>
+          <w:p>
+            <w:pPr>
+              <w:pStyle w:val="Compact"/>
+              <w:jc w:val="left"/>
+            </w:pPr>
+            <w:r>
+              <w:t xml:space="preserve">1.58e-59</w:t>
+            </w:r>
+          </w:p>
+        </w:tc>
+      </w:tr>
+      <w:tr>
+        <w:tc>
+          <w:p>
+            <w:pPr>
+              <w:pStyle w:val="Compact"/>
+              <w:jc w:val="left"/>
+            </w:pPr>
+            <w:r>
+              <w:t xml:space="preserve">TTAGGGGTTAGGG</w:t>
+            </w:r>
+          </w:p>
+        </w:tc>
+        <w:tc>
+          <w:p>
+            <w:pPr>
+              <w:pStyle w:val="Compact"/>
+              <w:jc w:val="left"/>
+            </w:pPr>
+            <w:r>
+              <w:t xml:space="preserve">0.000533</w:t>
+            </w:r>
+          </w:p>
+        </w:tc>
+        <w:tc>
+          <w:p>
+            <w:pPr>
+              <w:pStyle w:val="Compact"/>
+              <w:jc w:val="left"/>
+            </w:pPr>
+            <w:r>
+              <w:t xml:space="preserve">1.04e-51</w:t>
+            </w:r>
+          </w:p>
+        </w:tc>
+        <w:tc>
+          <w:p>
+            <w:pPr>
+              <w:pStyle w:val="Compact"/>
+              <w:jc w:val="left"/>
+            </w:pPr>
+            <w:r>
+              <w:t xml:space="preserve">0.001020</w:t>
+            </w:r>
+          </w:p>
+        </w:tc>
+        <w:tc>
+          <w:p>
+            <w:pPr>
+              <w:pStyle w:val="Compact"/>
+              <w:jc w:val="left"/>
+            </w:pPr>
+            <w:r>
+              <w:t xml:space="preserve">0.00e+0</w:t>
+            </w:r>
+          </w:p>
+        </w:tc>
+      </w:tr>
+      <w:tr>
+        <w:tc>
+          <w:p>
+            <w:pPr>
+              <w:pStyle w:val="Compact"/>
+              <w:jc w:val="left"/>
+            </w:pPr>
+            <w:r>
+              <w:t xml:space="preserve">TAGGG</w:t>
+            </w:r>
+          </w:p>
+        </w:tc>
+        <w:tc>
+          <w:p>
+            <w:pPr>
+              <w:pStyle w:val="Compact"/>
+              <w:jc w:val="left"/>
+            </w:pPr>
+            <w:r>
+              <w:t xml:space="preserve">0.000619</w:t>
+            </w:r>
+          </w:p>
+        </w:tc>
+        <w:tc>
+          <w:p>
+            <w:pPr>
+              <w:pStyle w:val="Compact"/>
+              <w:jc w:val="left"/>
+            </w:pPr>
+            <w:r>
+              <w:t xml:space="preserve">0.00e+0</w:t>
+            </w:r>
+          </w:p>
+        </w:tc>
+        <w:tc>
+          <w:p>
+            <w:pPr>
+              <w:pStyle w:val="Compact"/>
+              <w:jc w:val="left"/>
+            </w:pPr>
+            <w:r>
+              <w:t xml:space="preserve">0.001020</w:t>
+            </w:r>
+          </w:p>
+        </w:tc>
+        <w:tc>
+          <w:p>
+            <w:pPr>
+              <w:pStyle w:val="Compact"/>
+              <w:jc w:val="left"/>
+            </w:pPr>
+            <w:r>
+              <w:t xml:space="preserve">0.00e+0</w:t>
+            </w:r>
+          </w:p>
+        </w:tc>
+      </w:tr>
+      <w:tr>
+        <w:tc>
+          <w:p>
+            <w:pPr>
+              <w:pStyle w:val="Compact"/>
+              <w:jc w:val="left"/>
+            </w:pPr>
+            <w:r>
+              <w:t xml:space="preserve">TTGGG</w:t>
+            </w:r>
+          </w:p>
+        </w:tc>
+        <w:tc>
+          <w:p>
+            <w:pPr>
+              <w:pStyle w:val="Compact"/>
+              <w:jc w:val="left"/>
+            </w:pPr>
+            <w:r>
+              <w:t xml:space="preserve">0.000500</w:t>
+            </w:r>
+          </w:p>
+        </w:tc>
+        <w:tc>
+          <w:p>
+            <w:pPr>
+              <w:pStyle w:val="Compact"/>
+              <w:jc w:val="left"/>
+            </w:pPr>
+            <w:r>
+              <w:t xml:space="preserve">0.00e+0</w:t>
+            </w:r>
+          </w:p>
+        </w:tc>
+        <w:tc>
+          <w:p>
+            <w:pPr>
+              <w:pStyle w:val="Compact"/>
+              <w:jc w:val="left"/>
+            </w:pPr>
+            <w:r>
+              <w:t xml:space="preserve">0.000989</w:t>
+            </w:r>
+          </w:p>
+        </w:tc>
+        <w:tc>
+          <w:p>
+            <w:pPr>
+              <w:pStyle w:val="Compact"/>
+              <w:jc w:val="left"/>
+            </w:pPr>
+            <w:r>
+              <w:t xml:space="preserve">0.00e+0</w:t>
+            </w:r>
+          </w:p>
+        </w:tc>
+      </w:tr>
+      <w:tr>
+        <w:tc>
+          <w:p>
+            <w:pPr>
+              <w:pStyle w:val="Compact"/>
+              <w:jc w:val="left"/>
+            </w:pPr>
+            <w:r>
+              <w:t xml:space="preserve">TTTAGGG</w:t>
+            </w:r>
+          </w:p>
+        </w:tc>
+        <w:tc>
+          <w:p>
+            <w:pPr>
+              <w:pStyle w:val="Compact"/>
+              <w:jc w:val="left"/>
+            </w:pPr>
+            <w:r>
+              <w:t xml:space="preserve">0.000622</w:t>
+            </w:r>
+          </w:p>
+        </w:tc>
+        <w:tc>
+          <w:p>
+            <w:pPr>
+              <w:pStyle w:val="Compact"/>
+              <w:jc w:val="left"/>
+            </w:pPr>
+            <w:r>
+              <w:t xml:space="preserve">6.40e-55</w:t>
+            </w:r>
+          </w:p>
+        </w:tc>
+        <w:tc>
+          <w:p>
+            <w:pPr>
+              <w:pStyle w:val="Compact"/>
+              <w:jc w:val="left"/>
+            </w:pPr>
+            <w:r>
+              <w:t xml:space="preserve">0.000884</w:t>
+            </w:r>
+          </w:p>
+        </w:tc>
+        <w:tc>
+          <w:p>
+            <w:pPr>
+              <w:pStyle w:val="Compact"/>
+              <w:jc w:val="left"/>
+            </w:pPr>
+            <w:r>
+              <w:t xml:space="preserve">1.02e-57</w:t>
+            </w:r>
+          </w:p>
+        </w:tc>
+      </w:tr>
+      <w:tr>
+        <w:tc>
+          <w:p>
+            <w:pPr>
+              <w:pStyle w:val="Compact"/>
+              <w:jc w:val="left"/>
+            </w:pPr>
+            <w:r>
+              <w:t xml:space="preserve">TAGGGTTAGGG</w:t>
+            </w:r>
+          </w:p>
+        </w:tc>
+        <w:tc>
+          <w:p>
+            <w:pPr>
+              <w:pStyle w:val="Compact"/>
+              <w:jc w:val="left"/>
+            </w:pPr>
+            <w:r>
+              <w:t xml:space="preserve">0.000312</w:t>
+            </w:r>
+          </w:p>
+        </w:tc>
+        <w:tc>
+          <w:p>
+            <w:pPr>
+              <w:pStyle w:val="Compact"/>
+              <w:jc w:val="left"/>
+            </w:pPr>
+            <w:r>
+              <w:t xml:space="preserve">4.24e-40</w:t>
+            </w:r>
+          </w:p>
+        </w:tc>
+        <w:tc>
+          <w:p>
+            <w:pPr>
+              <w:pStyle w:val="Compact"/>
+              <w:jc w:val="left"/>
+            </w:pPr>
+            <w:r>
+              <w:t xml:space="preserve">0.000503</w:t>
+            </w:r>
+          </w:p>
+        </w:tc>
+        <w:tc>
+          <w:p>
+            <w:pPr>
+              <w:pStyle w:val="Compact"/>
+              <w:jc w:val="left"/>
+            </w:pPr>
+            <w:r>
+              <w:t xml:space="preserve">0.00e+0</w:t>
+            </w:r>
+          </w:p>
+        </w:tc>
+      </w:tr>
+      <w:tr>
+        <w:tc>
+          <w:p>
+            <w:pPr>
+              <w:pStyle w:val="Compact"/>
+              <w:jc w:val="left"/>
+            </w:pPr>
+            <w:r>
+              <w:t xml:space="preserve">TTAGGGTTTAGGG</w:t>
+            </w:r>
+          </w:p>
+        </w:tc>
+        <w:tc>
+          <w:p>
+            <w:pPr>
+              <w:pStyle w:val="Compact"/>
+              <w:jc w:val="left"/>
+            </w:pPr>
+            <w:r>
+              <w:t xml:space="preserve">0.000176</w:t>
+            </w:r>
+          </w:p>
+        </w:tc>
+        <w:tc>
+          <w:p>
+            <w:pPr>
+              <w:pStyle w:val="Compact"/>
+              <w:jc w:val="left"/>
+            </w:pPr>
+            <w:r>
+              <w:t xml:space="preserve">4.41e-38</w:t>
+            </w:r>
+          </w:p>
+        </w:tc>
+        <w:tc>
+          <w:p>
+            <w:pPr>
+              <w:pStyle w:val="Compact"/>
+              <w:jc w:val="left"/>
+            </w:pPr>
+            <w:r>
+              <w:t xml:space="preserve">0.000284</w:t>
+            </w:r>
+          </w:p>
+        </w:tc>
+        <w:tc>
+          <w:p>
+            <w:pPr>
+              <w:pStyle w:val="Compact"/>
+              <w:jc w:val="left"/>
+            </w:pPr>
+            <w:r>
+              <w:t xml:space="preserve">6.22e-59</w:t>
+            </w:r>
+          </w:p>
+        </w:tc>
+      </w:tr>
+      <w:tr>
+        <w:tc>
+          <w:p>
+            <w:pPr>
+              <w:pStyle w:val="Compact"/>
+              <w:jc w:val="left"/>
+            </w:pPr>
+            <w:r>
+              <w:t xml:space="preserve">TTAGGGTTAAGGG</w:t>
+            </w:r>
+          </w:p>
+        </w:tc>
+        <w:tc>
+          <w:p>
+            <w:pPr>
+              <w:pStyle w:val="Compact"/>
+              <w:jc w:val="left"/>
+            </w:pPr>
+            <w:r>
+              <w:t xml:space="preserve">0.000145</w:t>
+            </w:r>
+          </w:p>
+        </w:tc>
+        <w:tc>
+          <w:p>
+            <w:pPr>
+              <w:pStyle w:val="Compact"/>
+              <w:jc w:val="left"/>
+            </w:pPr>
+            <w:r>
+              <w:t xml:space="preserve">6.63e-36</w:t>
+            </w:r>
+          </w:p>
+        </w:tc>
+        <w:tc>
+          <w:p>
+            <w:pPr>
+              <w:pStyle w:val="Compact"/>
+              <w:jc w:val="left"/>
+            </w:pPr>
+            <w:r>
+              <w:t xml:space="preserve">0.000264</w:t>
+            </w:r>
+          </w:p>
+        </w:tc>
+        <w:tc>
+          <w:p>
+            <w:pPr>
+              <w:pStyle w:val="Compact"/>
+              <w:jc w:val="left"/>
+            </w:pPr>
+            <w:r>
+              <w:t xml:space="preserve">4.15e-57</w:t>
+            </w:r>
+          </w:p>
+        </w:tc>
+      </w:tr>
+      <w:tr>
+        <w:tc>
+          <w:p>
+            <w:pPr>
+              <w:pStyle w:val="Compact"/>
+              <w:jc w:val="left"/>
+            </w:pPr>
+            <w:r>
+              <w:t xml:space="preserve">TTAGG</w:t>
+            </w:r>
+          </w:p>
+        </w:tc>
+        <w:tc>
+          <w:p>
+            <w:pPr>
+              <w:pStyle w:val="Compact"/>
+              <w:jc w:val="left"/>
+            </w:pPr>
+            <w:r>
+              <w:t xml:space="preserve">0.000241</w:t>
+            </w:r>
+          </w:p>
+        </w:tc>
+        <w:tc>
+          <w:p>
+            <w:pPr>
+              <w:pStyle w:val="Compact"/>
+              <w:jc w:val="left"/>
+            </w:pPr>
+            <w:r>
+              <w:t xml:space="preserve">8.13e-35</w:t>
+            </w:r>
+          </w:p>
+        </w:tc>
+        <w:tc>
+          <w:p>
+            <w:pPr>
+              <w:pStyle w:val="Compact"/>
+              <w:jc w:val="left"/>
+            </w:pPr>
+            <w:r>
+              <w:t xml:space="preserve">0.000213</w:t>
+            </w:r>
+          </w:p>
+        </w:tc>
+        <w:tc>
+          <w:p>
+            <w:pPr>
+              <w:pStyle w:val="Compact"/>
+              <w:jc w:val="left"/>
+            </w:pPr>
+            <w:r>
+              <w:t xml:space="preserve">1.10e-55</w:t>
+            </w:r>
+          </w:p>
+        </w:tc>
+      </w:tr>
+      <w:tr>
+        <w:tc>
+          <w:p>
+            <w:pPr>
+              <w:pStyle w:val="Compact"/>
+              <w:jc w:val="left"/>
+            </w:pPr>
+            <w:r>
+              <w:t xml:space="preserve">TTGGGTTAGGG</w:t>
+            </w:r>
+          </w:p>
+        </w:tc>
+        <w:tc>
+          <w:p>
+            <w:pPr>
+              <w:pStyle w:val="Compact"/>
+              <w:jc w:val="left"/>
+            </w:pPr>
+            <w:r>
+              <w:t xml:space="preserve">0.000127</w:t>
+            </w:r>
+          </w:p>
+        </w:tc>
+        <w:tc>
+          <w:p>
+            <w:pPr>
+              <w:pStyle w:val="Compact"/>
+              <w:jc w:val="left"/>
+            </w:pPr>
+            <w:r>
+              <w:t xml:space="preserve">4.47e-28</w:t>
+            </w:r>
+          </w:p>
+        </w:tc>
+        <w:tc>
+          <w:p>
+            <w:pPr>
+              <w:pStyle w:val="Compact"/>
+              <w:jc w:val="left"/>
+            </w:pPr>
+            <w:r>
+              <w:t xml:space="preserve">0.000178</w:t>
+            </w:r>
+          </w:p>
+        </w:tc>
+        <w:tc>
+          <w:p>
+            <w:pPr>
+              <w:pStyle w:val="Compact"/>
+              <w:jc w:val="left"/>
+            </w:pPr>
+            <w:r>
+              <w:t xml:space="preserve">3.34e-56</w:t>
+            </w:r>
+          </w:p>
+        </w:tc>
+      </w:tr>
+      <w:tr>
+        <w:tc>
+          <w:p>
+            <w:pPr>
+              <w:pStyle w:val="Compact"/>
+              <w:jc w:val="left"/>
+            </w:pPr>
+            <w:r>
+              <w:t xml:space="preserve">TTAGGGTTAGG</w:t>
+            </w:r>
+          </w:p>
+        </w:tc>
+        <w:tc>
+          <w:p>
+            <w:pPr>
+              <w:pStyle w:val="Compact"/>
+              <w:jc w:val="left"/>
+            </w:pPr>
+            <w:r>
+              <w:t xml:space="preserve">0.000066</w:t>
+            </w:r>
+          </w:p>
+        </w:tc>
+        <w:tc>
+          <w:p>
+            <w:pPr>
+              <w:pStyle w:val="Compact"/>
+              <w:jc w:val="left"/>
+            </w:pPr>
+            <w:r>
+              <w:t xml:space="preserve">1.99e-18</w:t>
+            </w:r>
+          </w:p>
+        </w:tc>
+        <w:tc>
+          <w:p>
+            <w:pPr>
+              <w:pStyle w:val="Compact"/>
+              <w:jc w:val="left"/>
+            </w:pPr>
+            <w:r>
+              <w:t xml:space="preserve">0.000092</w:t>
+            </w:r>
+          </w:p>
+        </w:tc>
+        <w:tc>
+          <w:p>
+            <w:pPr>
+              <w:pStyle w:val="Compact"/>
+              <w:jc w:val="left"/>
+            </w:pPr>
+            <w:r>
+              <w:t xml:space="preserve">7.82e-48</w:t>
+            </w:r>
+          </w:p>
+        </w:tc>
+      </w:tr>
+      <w:tr>
+        <w:tc>
+          <w:p>
+            <w:pPr>
+              <w:pStyle w:val="Compact"/>
+              <w:jc w:val="left"/>
+            </w:pPr>
+            <w:r>
+              <w:t xml:space="preserve">TTAGGGGG</w:t>
+            </w:r>
+          </w:p>
+        </w:tc>
+        <w:tc>
+          <w:p>
+            <w:pPr>
+              <w:pStyle w:val="Compact"/>
+              <w:jc w:val="left"/>
+            </w:pPr>
+            <w:r>
+              <w:t xml:space="preserve">0.000039</w:t>
+            </w:r>
+          </w:p>
+        </w:tc>
+        <w:tc>
+          <w:p>
+            <w:pPr>
+              <w:pStyle w:val="Compact"/>
+              <w:jc w:val="left"/>
+            </w:pPr>
+            <w:r>
+              <w:t xml:space="preserve">1.02e-14</w:t>
+            </w:r>
+          </w:p>
+        </w:tc>
+        <w:tc>
+          <w:p>
+            <w:pPr>
+              <w:pStyle w:val="Compact"/>
+              <w:jc w:val="left"/>
+            </w:pPr>
+            <w:r>
+              <w:t xml:space="preserve">0.000062</w:t>
+            </w:r>
+          </w:p>
+        </w:tc>
+        <w:tc>
+          <w:p>
+            <w:pPr>
+              <w:pStyle w:val="Compact"/>
+              <w:jc w:val="left"/>
+            </w:pPr>
+            <w:r>
+              <w:t xml:space="preserve">4.31e-40</w:t>
+            </w:r>
+          </w:p>
+        </w:tc>
+      </w:tr>
+      <w:tr>
+        <w:tc>
+          <w:p>
+            <w:pPr>
+              <w:pStyle w:val="Compact"/>
+              <w:jc w:val="left"/>
+            </w:pPr>
+            <w:r>
+              <w:t xml:space="preserve">TTAGGGTTGTTAGGG</w:t>
+            </w:r>
+          </w:p>
+        </w:tc>
+        <w:tc>
+          <w:p>
+            <w:pPr>
+              <w:pStyle w:val="Compact"/>
+              <w:jc w:val="left"/>
+            </w:pPr>
+            <w:r>
+              <w:t xml:space="preserve">0.000035</w:t>
+            </w:r>
+          </w:p>
+        </w:tc>
+        <w:tc>
+          <w:p>
+            <w:pPr>
+              <w:pStyle w:val="Compact"/>
+              <w:jc w:val="left"/>
+            </w:pPr>
+            <w:r>
+              <w:t xml:space="preserve">4.64e-09</w:t>
+            </w:r>
+          </w:p>
+        </w:tc>
+        <w:tc>
+          <w:p>
+            <w:pPr>
+              <w:pStyle w:val="Compact"/>
+              <w:jc w:val="left"/>
+            </w:pPr>
+            <w:r>
+              <w:t xml:space="preserve">0.000061</w:t>
+            </w:r>
+          </w:p>
+        </w:tc>
+        <w:tc>
+          <w:p>
+            <w:pPr>
+              <w:pStyle w:val="Compact"/>
+              <w:jc w:val="left"/>
+            </w:pPr>
+            <w:r>
+              <w:t xml:space="preserve">4.65e-57</w:t>
+            </w:r>
+          </w:p>
+        </w:tc>
+      </w:tr>
+      <w:tr>
+        <w:tc>
+          <w:p>
+            <w:pPr>
+              <w:pStyle w:val="Compact"/>
+              <w:jc w:val="left"/>
+            </w:pPr>
+            <w:r>
+              <w:t xml:space="preserve">TTAGAGGG</w:t>
+            </w:r>
+          </w:p>
+        </w:tc>
+        <w:tc>
+          <w:p>
+            <w:pPr>
+              <w:pStyle w:val="Compact"/>
+              <w:jc w:val="left"/>
+            </w:pPr>
+            <w:r>
+              <w:t xml:space="preserve">0.000036</w:t>
+            </w:r>
+          </w:p>
+        </w:tc>
+        <w:tc>
+          <w:p>
+            <w:pPr>
+              <w:pStyle w:val="Compact"/>
+              <w:jc w:val="left"/>
+            </w:pPr>
+            <w:r>
+              <w:t xml:space="preserve">5.44e-13</w:t>
+            </w:r>
+          </w:p>
+        </w:tc>
+        <w:tc>
+          <w:p>
+            <w:pPr>
+              <w:pStyle w:val="Compact"/>
+              <w:jc w:val="left"/>
+            </w:pPr>
+            <w:r>
+              <w:t xml:space="preserve">0.000053</w:t>
+            </w:r>
+          </w:p>
+        </w:tc>
+        <w:tc>
+          <w:p>
+            <w:pPr>
+              <w:pStyle w:val="Compact"/>
+              <w:jc w:val="left"/>
+            </w:pPr>
+            <w:r>
+              <w:t xml:space="preserve">2.66e-36</w:t>
+            </w:r>
+          </w:p>
+        </w:tc>
+      </w:tr>
+      <w:tr>
+        <w:tc>
+          <w:p>
+            <w:pPr>
+              <w:pStyle w:val="Compact"/>
+              <w:jc w:val="left"/>
+            </w:pPr>
+            <w:r>
+              <w:t xml:space="preserve">TTGGGGTTGGGGG</w:t>
+            </w:r>
+          </w:p>
+        </w:tc>
+        <w:tc>
+          <w:p>
+            <w:pPr>
+              <w:pStyle w:val="Compact"/>
+              <w:jc w:val="left"/>
+            </w:pPr>
+            <w:r>
+              <w:t xml:space="preserve">0.000002</w:t>
+            </w:r>
+          </w:p>
+        </w:tc>
+        <w:tc>
+          <w:p>
+            <w:pPr>
+              <w:pStyle w:val="Compact"/>
+              <w:jc w:val="left"/>
+            </w:pPr>
+            <w:r>
+              <w:t xml:space="preserve">4.51e-13</w:t>
+            </w:r>
+          </w:p>
+        </w:tc>
+        <w:tc>
+          <w:p>
+            <w:pPr>
+              <w:pStyle w:val="Compact"/>
+              <w:jc w:val="left"/>
+            </w:pPr>
+            <w:r>
+              <w:t xml:space="preserve">0.000014</w:t>
+            </w:r>
+          </w:p>
+        </w:tc>
+        <w:tc>
+          <w:p>
+            <w:pPr>
+              <w:pStyle w:val="Compact"/>
+              <w:jc w:val="left"/>
+            </w:pPr>
+            <w:r>
+              <w:t xml:space="preserve">5.84e-21</w:t>
+            </w:r>
+          </w:p>
+        </w:tc>
+      </w:tr>
+      <w:tr>
+        <w:tc>
+          <w:p>
+            <w:pPr>
+              <w:pStyle w:val="Compact"/>
+              <w:jc w:val="left"/>
+            </w:pPr>
+            <w:r>
+              <w:t xml:space="preserve">TTAGGGTGGTTAGGG</w:t>
+            </w:r>
+          </w:p>
+        </w:tc>
+        <w:tc>
+          <w:p>
+            <w:pPr>
+              <w:pStyle w:val="Compact"/>
+              <w:jc w:val="left"/>
+            </w:pPr>
+            <w:r>
+              <w:t xml:space="preserve">0.000007</w:t>
+            </w:r>
+          </w:p>
+        </w:tc>
+        <w:tc>
+          <w:p>
+            <w:pPr>
+              <w:pStyle w:val="Compact"/>
+              <w:jc w:val="left"/>
+            </w:pPr>
+            <w:r>
+              <w:t xml:space="preserve">5.39e-06</w:t>
+            </w:r>
+          </w:p>
+        </w:tc>
+        <w:tc>
+          <w:p>
+            <w:pPr>
+              <w:pStyle w:val="Compact"/>
+              <w:jc w:val="left"/>
+            </w:pPr>
+            <w:r>
+              <w:t xml:space="preserve">0.000013</w:t>
+            </w:r>
+          </w:p>
+        </w:tc>
+        <w:tc>
+          <w:p>
+            <w:pPr>
+              <w:pStyle w:val="Compact"/>
+              <w:jc w:val="left"/>
+            </w:pPr>
+            <w:r>
+              <w:t xml:space="preserve">5.42e-38</w:t>
+            </w:r>
+          </w:p>
+        </w:tc>
+      </w:tr>
+    </w:tbl>
+    <w:p>
+      <w:pPr>
+        <w:pStyle w:val="BodyText"/>
+      </w:pPr>
+      <w:bookmarkStart w:id="63" w:name="tab:shortread_repeatfinder"/>
+      <w:r>
+        <w:t xml:space="preserve">[tab:shortread_repeatfinder]</w:t>
+      </w:r>
+      <w:bookmarkEnd w:id="63"/>
     </w:p>
     <w:p>
       <w:pPr>
@@ -8212,7 +9563,7 @@
               <w:rPr>
                 <w:b/>
               </w:rPr>
-              <w:t xml:space="preserve">chromosome</w:t>
+              <w:t xml:space="preserve">Chromosome</w:t>
             </w:r>
           </w:p>
         </w:tc>
@@ -8232,7 +9583,7 @@
               <w:rPr>
                 <w:b/>
               </w:rPr>
-              <w:t xml:space="preserve">haplotype</w:t>
+              <w:t xml:space="preserve">Haplotype</w:t>
             </w:r>
           </w:p>
         </w:tc>
@@ -9386,14 +10737,14 @@
       <w:pPr>
         <w:pStyle w:val="BodyText"/>
       </w:pPr>
-      <w:bookmarkStart w:id="63" w:name="tab:hg002_haplotype_assignment"/>
+      <w:bookmarkStart w:id="64" w:name="tab:hg002_haplotype_assignment"/>
       <w:r>
         <w:t xml:space="preserve">[tab:hg002_haplotype_assignment]</w:t>
       </w:r>
-      <w:bookmarkEnd w:id="63"/>
+      <w:bookmarkEnd w:id="64"/>
     </w:p>
-    <w:bookmarkStart w:id="118" w:name="refs"/>
-    <w:bookmarkStart w:id="65" w:name="ref-teloaging"/>
+    <w:bookmarkStart w:id="119" w:name="refs"/>
+    <w:bookmarkStart w:id="66" w:name="ref-teloaging"/>
     <w:p>
       <w:pPr>
         <w:pStyle w:val="Bibliography"/>
@@ -9404,7 +10755,7 @@
       <w:r>
         <w:t xml:space="preserve"> </w:t>
       </w:r>
-      <w:hyperlink r:id="rId64">
+      <w:hyperlink r:id="rId65">
         <w:r>
           <w:rPr>
             <w:rStyle w:val="Hyperlink"/>
@@ -9413,8 +10764,8 @@
         </w:r>
       </w:hyperlink>
     </w:p>
-    <w:bookmarkEnd w:id="65"/>
-    <w:bookmarkStart w:id="67" w:name="ref-teloeffects"/>
+    <w:bookmarkEnd w:id="66"/>
+    <w:bookmarkStart w:id="68" w:name="ref-teloeffects"/>
     <w:p>
       <w:pPr>
         <w:pStyle w:val="Bibliography"/>
@@ -9425,7 +10776,7 @@
       <w:r>
         <w:t xml:space="preserve"> </w:t>
       </w:r>
-      <w:hyperlink r:id="rId66">
+      <w:hyperlink r:id="rId67">
         <w:r>
           <w:rPr>
             <w:rStyle w:val="Hyperlink"/>
@@ -9434,8 +10785,8 @@
         </w:r>
       </w:hyperlink>
     </w:p>
-    <w:bookmarkEnd w:id="67"/>
-    <w:bookmarkStart w:id="69" w:name="ref-moyzis"/>
+    <w:bookmarkEnd w:id="68"/>
+    <w:bookmarkStart w:id="70" w:name="ref-moyzis"/>
     <w:p>
       <w:pPr>
         <w:pStyle w:val="Bibliography"/>
@@ -9446,7 +10797,7 @@
       <w:r>
         <w:t xml:space="preserve"> </w:t>
       </w:r>
-      <w:hyperlink r:id="rId68">
+      <w:hyperlink r:id="rId69">
         <w:r>
           <w:rPr>
             <w:rStyle w:val="Hyperlink"/>
@@ -9455,8 +10806,8 @@
         </w:r>
       </w:hyperlink>
     </w:p>
-    <w:bookmarkEnd w:id="69"/>
-    <w:bookmarkStart w:id="71" w:name="ref-telovars1989"/>
+    <w:bookmarkEnd w:id="70"/>
+    <w:bookmarkStart w:id="72" w:name="ref-telovars1989"/>
     <w:p>
       <w:pPr>
         <w:pStyle w:val="Bibliography"/>
@@ -9467,7 +10818,7 @@
       <w:r>
         <w:t xml:space="preserve"> </w:t>
       </w:r>
-      <w:hyperlink r:id="rId70">
+      <w:hyperlink r:id="rId71">
         <w:r>
           <w:rPr>
             <w:rStyle w:val="Hyperlink"/>
@@ -9476,8 +10827,8 @@
         </w:r>
       </w:hyperlink>
     </w:p>
-    <w:bookmarkEnd w:id="71"/>
-    <w:bookmarkStart w:id="73" w:name="ref-telovars1999"/>
+    <w:bookmarkEnd w:id="72"/>
+    <w:bookmarkStart w:id="74" w:name="ref-telovars1999"/>
     <w:p>
       <w:pPr>
         <w:pStyle w:val="Bibliography"/>
@@ -9488,7 +10839,7 @@
       <w:r>
         <w:t xml:space="preserve"> </w:t>
       </w:r>
-      <w:hyperlink r:id="rId72">
+      <w:hyperlink r:id="rId73">
         <w:r>
           <w:rPr>
             <w:rStyle w:val="Hyperlink"/>
@@ -9497,8 +10848,8 @@
         </w:r>
       </w:hyperlink>
     </w:p>
-    <w:bookmarkEnd w:id="73"/>
-    <w:bookmarkStart w:id="75" w:name="ref-telovars2018"/>
+    <w:bookmarkEnd w:id="74"/>
+    <w:bookmarkStart w:id="76" w:name="ref-telovars2018"/>
     <w:p>
       <w:pPr>
         <w:pStyle w:val="Bibliography"/>
@@ -9509,7 +10860,7 @@
       <w:r>
         <w:t xml:space="preserve"> </w:t>
       </w:r>
-      <w:hyperlink r:id="rId74">
+      <w:hyperlink r:id="rId75">
         <w:r>
           <w:rPr>
             <w:rStyle w:val="Hyperlink"/>
@@ -9518,8 +10869,8 @@
         </w:r>
       </w:hyperlink>
     </w:p>
-    <w:bookmarkEnd w:id="75"/>
-    <w:bookmarkStart w:id="77" w:name="ref-telovars2019"/>
+    <w:bookmarkEnd w:id="76"/>
+    <w:bookmarkStart w:id="78" w:name="ref-telovars2019"/>
     <w:p>
       <w:pPr>
         <w:pStyle w:val="Bibliography"/>
@@ -9530,7 +10881,7 @@
       <w:r>
         <w:t xml:space="preserve"> </w:t>
       </w:r>
-      <w:hyperlink r:id="rId76">
+      <w:hyperlink r:id="rId77">
         <w:r>
           <w:rPr>
             <w:rStyle w:val="Hyperlink"/>
@@ -9539,8 +10890,8 @@
         </w:r>
       </w:hyperlink>
     </w:p>
-    <w:bookmarkEnd w:id="77"/>
-    <w:bookmarkStart w:id="79" w:name="ref-giab"/>
+    <w:bookmarkEnd w:id="78"/>
+    <w:bookmarkStart w:id="80" w:name="ref-giab"/>
     <w:p>
       <w:pPr>
         <w:pStyle w:val="Bibliography"/>
@@ -9551,7 +10902,7 @@
       <w:r>
         <w:t xml:space="preserve"> </w:t>
       </w:r>
-      <w:hyperlink r:id="rId78">
+      <w:hyperlink r:id="rId79">
         <w:r>
           <w:rPr>
             <w:rStyle w:val="Hyperlink"/>
@@ -9560,8 +10911,8 @@
         </w:r>
       </w:hyperlink>
     </w:p>
-    <w:bookmarkEnd w:id="79"/>
-    <w:bookmarkStart w:id="81" w:name="ref-pacbio"/>
+    <w:bookmarkEnd w:id="80"/>
+    <w:bookmarkStart w:id="82" w:name="ref-pacbio"/>
     <w:p>
       <w:pPr>
         <w:pStyle w:val="Bibliography"/>
@@ -9572,7 +10923,7 @@
       <w:r>
         <w:t xml:space="preserve"> </w:t>
       </w:r>
-      <w:hyperlink r:id="rId80">
+      <w:hyperlink r:id="rId81">
         <w:r>
           <w:rPr>
             <w:rStyle w:val="Hyperlink"/>
@@ -9581,8 +10932,8 @@
         </w:r>
       </w:hyperlink>
     </w:p>
-    <w:bookmarkEnd w:id="81"/>
-    <w:bookmarkStart w:id="83" w:name="ref-pacbioccs"/>
+    <w:bookmarkEnd w:id="82"/>
+    <w:bookmarkStart w:id="84" w:name="ref-pacbioccs"/>
     <w:p>
       <w:pPr>
         <w:pStyle w:val="Bibliography"/>
@@ -9593,7 +10944,7 @@
       <w:r>
         <w:t xml:space="preserve"> </w:t>
       </w:r>
-      <w:hyperlink r:id="rId82">
+      <w:hyperlink r:id="rId83">
         <w:r>
           <w:rPr>
             <w:rStyle w:val="Hyperlink"/>
@@ -9602,8 +10953,8 @@
         </w:r>
       </w:hyperlink>
     </w:p>
-    <w:bookmarkEnd w:id="83"/>
-    <w:bookmarkStart w:id="85" w:name="ref-illumina"/>
+    <w:bookmarkEnd w:id="84"/>
+    <w:bookmarkStart w:id="86" w:name="ref-illumina"/>
     <w:p>
       <w:pPr>
         <w:pStyle w:val="Bibliography"/>
@@ -9614,7 +10965,7 @@
       <w:r>
         <w:t xml:space="preserve"> </w:t>
       </w:r>
-      <w:hyperlink r:id="rId84">
+      <w:hyperlink r:id="rId85">
         <w:r>
           <w:rPr>
             <w:rStyle w:val="Hyperlink"/>
@@ -9623,8 +10974,8 @@
         </w:r>
       </w:hyperlink>
     </w:p>
-    <w:bookmarkEnd w:id="85"/>
-    <w:bookmarkStart w:id="87" w:name="ref-10x"/>
+    <w:bookmarkEnd w:id="86"/>
+    <w:bookmarkStart w:id="88" w:name="ref-10x"/>
     <w:p>
       <w:pPr>
         <w:pStyle w:val="Bibliography"/>
@@ -9635,7 +10986,7 @@
       <w:r>
         <w:t xml:space="preserve"> </w:t>
       </w:r>
-      <w:hyperlink r:id="rId86">
+      <w:hyperlink r:id="rId87">
         <w:r>
           <w:rPr>
             <w:rStyle w:val="Hyperlink"/>
@@ -9647,8 +10998,8 @@
         <w:t xml:space="preserve">. Accessed 28 Apr 2020</w:t>
       </w:r>
     </w:p>
-    <w:bookmarkEnd w:id="87"/>
-    <w:bookmarkStart w:id="88" w:name="ref-levenshtein"/>
+    <w:bookmarkEnd w:id="88"/>
+    <w:bookmarkStart w:id="89" w:name="ref-levenshtein"/>
     <w:p>
       <w:pPr>
         <w:pStyle w:val="Bibliography"/>
@@ -9657,8 +11008,8 @@
         <w:t xml:space="preserve">13. Levenshtein VI (1966) Binary codes capable of correcting deletions, insertions, and reversals. In: Soviet physics doklady</w:t>
       </w:r>
     </w:p>
-    <w:bookmarkEnd w:id="88"/>
-    <w:bookmarkStart w:id="90" w:name="ref-bic"/>
+    <w:bookmarkEnd w:id="89"/>
+    <w:bookmarkStart w:id="91" w:name="ref-bic"/>
     <w:p>
       <w:pPr>
         <w:pStyle w:val="Bibliography"/>
@@ -9669,7 +11020,7 @@
       <w:r>
         <w:t xml:space="preserve"> </w:t>
       </w:r>
-      <w:hyperlink r:id="rId89">
+      <w:hyperlink r:id="rId90">
         <w:r>
           <w:rPr>
             <w:rStyle w:val="Hyperlink"/>
@@ -9678,8 +11029,8 @@
         </w:r>
       </w:hyperlink>
     </w:p>
-    <w:bookmarkEnd w:id="90"/>
-    <w:bookmarkStart w:id="91" w:name="ref-silhouette"/>
+    <w:bookmarkEnd w:id="91"/>
+    <w:bookmarkStart w:id="92" w:name="ref-silhouette"/>
     <w:p>
       <w:pPr>
         <w:pStyle w:val="Bibliography"/>
@@ -9688,8 +11039,8 @@
         <w:t xml:space="preserve">15. Kaufman L, Rousseeuw PJ (1990) Finding groups in data. John Wiley &amp; Sons, Inc.</w:t>
       </w:r>
     </w:p>
-    <w:bookmarkEnd w:id="91"/>
-    <w:bookmarkStart w:id="93" w:name="ref-miga2015"/>
+    <w:bookmarkEnd w:id="92"/>
+    <w:bookmarkStart w:id="94" w:name="ref-miga2015"/>
     <w:p>
       <w:pPr>
         <w:pStyle w:val="Bibliography"/>
@@ -9700,7 +11051,7 @@
       <w:r>
         <w:t xml:space="preserve"> </w:t>
       </w:r>
-      <w:hyperlink r:id="rId92">
+      <w:hyperlink r:id="rId93">
         <w:r>
           <w:rPr>
             <w:rStyle w:val="Hyperlink"/>
@@ -9709,8 +11060,8 @@
         </w:r>
       </w:hyperlink>
     </w:p>
-    <w:bookmarkEnd w:id="93"/>
-    <w:bookmarkStart w:id="95" w:name="ref-ngslowcomplexity"/>
+    <w:bookmarkEnd w:id="94"/>
+    <w:bookmarkStart w:id="96" w:name="ref-ngslowcomplexity"/>
     <w:p>
       <w:pPr>
         <w:pStyle w:val="Bibliography"/>
@@ -9721,7 +11072,7 @@
       <w:r>
         <w:t xml:space="preserve"> </w:t>
       </w:r>
-      <w:hyperlink r:id="rId94">
+      <w:hyperlink r:id="rId95">
         <w:r>
           <w:rPr>
             <w:rStyle w:val="Hyperlink"/>
@@ -9730,8 +11081,8 @@
         </w:r>
       </w:hyperlink>
     </w:p>
-    <w:bookmarkEnd w:id="95"/>
-    <w:bookmarkStart w:id="97" w:name="ref-cpg"/>
+    <w:bookmarkEnd w:id="96"/>
+    <w:bookmarkStart w:id="98" w:name="ref-cpg"/>
     <w:p>
       <w:pPr>
         <w:pStyle w:val="Bibliography"/>
@@ -9742,7 +11093,7 @@
       <w:r>
         <w:t xml:space="preserve"> </w:t>
       </w:r>
-      <w:hyperlink r:id="rId96">
+      <w:hyperlink r:id="rId97">
         <w:r>
           <w:rPr>
             <w:rStyle w:val="Hyperlink"/>
@@ -9751,8 +11102,8 @@
         </w:r>
       </w:hyperlink>
     </w:p>
-    <w:bookmarkEnd w:id="97"/>
-    <w:bookmarkStart w:id="99" w:name="ref-riethman2014"/>
+    <w:bookmarkEnd w:id="98"/>
+    <w:bookmarkStart w:id="100" w:name="ref-riethman2014"/>
     <w:p>
       <w:pPr>
         <w:pStyle w:val="Bibliography"/>
@@ -9763,7 +11114,7 @@
       <w:r>
         <w:t xml:space="preserve"> </w:t>
       </w:r>
-      <w:hyperlink r:id="rId98">
+      <w:hyperlink r:id="rId99">
         <w:r>
           <w:rPr>
             <w:rStyle w:val="Hyperlink"/>
@@ -9772,8 +11123,8 @@
         </w:r>
       </w:hyperlink>
     </w:p>
-    <w:bookmarkEnd w:id="99"/>
-    <w:bookmarkStart w:id="101" w:name="ref-grch38"/>
+    <w:bookmarkEnd w:id="100"/>
+    <w:bookmarkStart w:id="102" w:name="ref-grch38"/>
     <w:p>
       <w:pPr>
         <w:pStyle w:val="Bibliography"/>
@@ -9784,7 +11135,7 @@
       <w:r>
         <w:t xml:space="preserve"> </w:t>
       </w:r>
-      <w:hyperlink r:id="rId100">
+      <w:hyperlink r:id="rId101">
         <w:r>
           <w:rPr>
             <w:rStyle w:val="Hyperlink"/>
@@ -9793,8 +11144,8 @@
         </w:r>
       </w:hyperlink>
     </w:p>
-    <w:bookmarkEnd w:id="101"/>
-    <w:bookmarkStart w:id="103" w:name="ref-hg38"/>
+    <w:bookmarkEnd w:id="102"/>
+    <w:bookmarkStart w:id="104" w:name="ref-hg38"/>
     <w:p>
       <w:pPr>
         <w:pStyle w:val="Bibliography"/>
@@ -9805,7 +11156,7 @@
       <w:r>
         <w:t xml:space="preserve"> </w:t>
       </w:r>
-      <w:hyperlink r:id="rId102">
+      <w:hyperlink r:id="rId103">
         <w:r>
           <w:rPr>
             <w:rStyle w:val="Hyperlink"/>
@@ -9814,8 +11165,8 @@
         </w:r>
       </w:hyperlink>
     </w:p>
-    <w:bookmarkEnd w:id="103"/>
-    <w:bookmarkStart w:id="105" w:name="ref-minimap"/>
+    <w:bookmarkEnd w:id="104"/>
+    <w:bookmarkStart w:id="106" w:name="ref-minimap"/>
     <w:p>
       <w:pPr>
         <w:pStyle w:val="Bibliography"/>
@@ -9826,7 +11177,7 @@
       <w:r>
         <w:t xml:space="preserve"> </w:t>
       </w:r>
-      <w:hyperlink r:id="rId104">
+      <w:hyperlink r:id="rId105">
         <w:r>
           <w:rPr>
             <w:rStyle w:val="Hyperlink"/>
@@ -9835,8 +11186,8 @@
         </w:r>
       </w:hyperlink>
     </w:p>
-    <w:bookmarkEnd w:id="105"/>
-    <w:bookmarkStart w:id="107" w:name="ref-HG001"/>
+    <w:bookmarkEnd w:id="106"/>
+    <w:bookmarkStart w:id="108" w:name="ref-HG001"/>
     <w:p>
       <w:pPr>
         <w:pStyle w:val="Bibliography"/>
@@ -9847,7 +11198,7 @@
       <w:r>
         <w:t xml:space="preserve"> </w:t>
       </w:r>
-      <w:hyperlink r:id="rId106">
+      <w:hyperlink r:id="rId107">
         <w:r>
           <w:rPr>
             <w:rStyle w:val="Hyperlink"/>
@@ -9856,8 +11207,8 @@
         </w:r>
       </w:hyperlink>
     </w:p>
-    <w:bookmarkEnd w:id="107"/>
-    <w:bookmarkStart w:id="109" w:name="ref-HG00X"/>
+    <w:bookmarkEnd w:id="108"/>
+    <w:bookmarkStart w:id="110" w:name="ref-HG00X"/>
     <w:p>
       <w:pPr>
         <w:pStyle w:val="Bibliography"/>
@@ -9868,7 +11219,7 @@
       <w:r>
         <w:t xml:space="preserve"> </w:t>
       </w:r>
-      <w:hyperlink r:id="rId108">
+      <w:hyperlink r:id="rId109">
         <w:r>
           <w:rPr>
             <w:rStyle w:val="Hyperlink"/>
@@ -9877,8 +11228,8 @@
         </w:r>
       </w:hyperlink>
     </w:p>
-    <w:bookmarkEnd w:id="109"/>
-    <w:bookmarkStart w:id="111" w:name="ref-telomerecat"/>
+    <w:bookmarkEnd w:id="110"/>
+    <w:bookmarkStart w:id="112" w:name="ref-telomerecat"/>
     <w:p>
       <w:pPr>
         <w:pStyle w:val="Bibliography"/>
@@ -9889,7 +11240,7 @@
       <w:r>
         <w:t xml:space="preserve"> </w:t>
       </w:r>
-      <w:hyperlink r:id="rId110">
+      <w:hyperlink r:id="rId111">
         <w:r>
           <w:rPr>
             <w:rStyle w:val="Hyperlink"/>
@@ -9898,8 +11249,8 @@
         </w:r>
       </w:hyperlink>
     </w:p>
-    <w:bookmarkEnd w:id="111"/>
-    <w:bookmarkStart w:id="113" w:name="ref-jellyfish"/>
+    <w:bookmarkEnd w:id="112"/>
+    <w:bookmarkStart w:id="114" w:name="ref-jellyfish"/>
     <w:p>
       <w:pPr>
         <w:pStyle w:val="Bibliography"/>
@@ -9910,7 +11261,7 @@
       <w:r>
         <w:t xml:space="preserve"> </w:t>
       </w:r>
-      <w:hyperlink r:id="rId112">
+      <w:hyperlink r:id="rId113">
         <w:r>
           <w:rPr>
             <w:rStyle w:val="Hyperlink"/>
@@ -9919,8 +11270,8 @@
         </w:r>
       </w:hyperlink>
     </w:p>
-    <w:bookmarkEnd w:id="113"/>
-    <w:bookmarkStart w:id="115" w:name="ref-george"/>
+    <w:bookmarkEnd w:id="114"/>
+    <w:bookmarkStart w:id="116" w:name="ref-george"/>
     <w:p>
       <w:pPr>
         <w:pStyle w:val="Bibliography"/>
@@ -9931,7 +11282,7 @@
       <w:r>
         <w:t xml:space="preserve"> </w:t>
       </w:r>
-      <w:hyperlink r:id="rId114">
+      <w:hyperlink r:id="rId115">
         <w:r>
           <w:rPr>
             <w:rStyle w:val="Hyperlink"/>
@@ -9940,8 +11291,8 @@
         </w:r>
       </w:hyperlink>
     </w:p>
-    <w:bookmarkEnd w:id="115"/>
-    <w:bookmarkStart w:id="117" w:name="ref-hepc_entropy"/>
+    <w:bookmarkEnd w:id="116"/>
+    <w:bookmarkStart w:id="118" w:name="ref-hepc_entropy"/>
     <w:p>
       <w:pPr>
         <w:pStyle w:val="Bibliography"/>
@@ -9952,7 +11303,7 @@
       <w:r>
         <w:t xml:space="preserve"> </w:t>
       </w:r>
-      <w:hyperlink r:id="rId116">
+      <w:hyperlink r:id="rId117">
         <w:r>
           <w:rPr>
             <w:rStyle w:val="Hyperlink"/>
@@ -9961,8 +11312,8 @@
         </w:r>
       </w:hyperlink>
     </w:p>
-    <w:bookmarkEnd w:id="117"/>
     <w:bookmarkEnd w:id="118"/>
+    <w:bookmarkEnd w:id="119"/>
     <w:sectPr/>
   </w:body>
 </w:document>

</xml_diff>

<commit_message>
Short-read supp. methods and authors
</commit_message>
<xml_diff>
--- a/publications/methods-paper/heterogeneity-of-telomeres-revealed-by-long-read-sequencing.docx
+++ b/publications/methods-paper/heterogeneity-of-telomeres-revealed-by-long-read-sequencing.docx
@@ -115,6 +115,51 @@
         <w:br/>
       </w:r>
       <w:r>
+        <w:t xml:space="preserve">Miles J. McKenna</w:t>
+      </w:r>
+      <w:r>
+        <w:rPr>
+          <w:vertAlign w:val="superscript"/>
+        </w:rPr>
+        <w:t xml:space="preserve">4,5</w:t>
+      </w:r>
+      <w:r>
+        <w:t xml:space="preserve">,</w:t>
+      </w:r>
+      <w:r>
+        <w:t xml:space="preserve"> </w:t>
+      </w:r>
+      <w:r>
+        <w:t xml:space="preserve">Lynn Taylor</w:t>
+      </w:r>
+      <w:r>
+        <w:rPr>
+          <w:vertAlign w:val="superscript"/>
+        </w:rPr>
+        <w:t xml:space="preserve">4,5</w:t>
+      </w:r>
+      <w:r>
+        <w:t xml:space="preserve">,</w:t>
+      </w:r>
+      <w:r>
+        <w:t xml:space="preserve"> </w:t>
+      </w:r>
+      <w:r>
+        <w:t xml:space="preserve">Kerry A. George</w:t>
+      </w:r>
+      <w:r>
+        <w:rPr>
+          <w:vertAlign w:val="superscript"/>
+        </w:rPr>
+        <w:t xml:space="preserve">4,5</w:t>
+      </w:r>
+      <w:r>
+        <w:t xml:space="preserve">,</w:t>
+      </w:r>
+      <w:r>
+        <w:t xml:space="preserve"> </w:t>
+      </w:r>
+      <w:r>
         <w:t xml:space="preserve">Cem Meydan</w:t>
       </w:r>
       <w:r>
@@ -778,7 +823,7 @@
         <w:t xml:space="preserve"> </w:t>
       </w:r>
       <w:r>
-        <w:t xml:space="preserve">22 out of 27 (81.5%) of these motifs were confirmed in independently generated human linked-read, short-read genomic, and short-read transcriptomic datasets ().</w:t>
+        <w:t xml:space="preserve">22 out of 27 (81.5%) of these motifs were confirmed in independently generated human short-read and linked-read genomic datasets (, ).</w:t>
       </w:r>
       <w:r>
         <w:t xml:space="preserve"> </w:t>
@@ -2762,6 +2807,12 @@
         <w:t xml:space="preserve"> </w:t>
       </w:r>
       <w:r>
+        <w:t xml:space="preserve">D.Bu., J.J.L., M.J.M., L.T., and K.A.G. participated in sample collection and processing.</w:t>
+      </w:r>
+      <w:r>
+        <w:t xml:space="preserve"> </w:t>
+      </w:r>
+      <w:r>
         <w:t xml:space="preserve">D.Be., D.Bu., J.J.L, J.R., and C.M. analyzed the data.</w:t>
       </w:r>
       <w:r>
@@ -3328,7 +3379,7 @@
               <w:jc w:val="left"/>
             </w:pPr>
             <w:r>
-              <w:t xml:space="preserve">0.00e+00</w:t>
+              <w:t xml:space="preserve">0.00e+0</w:t>
             </w:r>
           </w:p>
         </w:tc>
@@ -3532,7 +3583,7 @@
               <w:jc w:val="left"/>
             </w:pPr>
             <w:r>
-              <w:t xml:space="preserve">0.00e+00</w:t>
+              <w:t xml:space="preserve">0.00e+0</w:t>
             </w:r>
           </w:p>
         </w:tc>
@@ -4348,7 +4399,7 @@
               <w:jc w:val="left"/>
             </w:pPr>
             <w:r>
-              <w:t xml:space="preserve">0.00e+00</w:t>
+              <w:t xml:space="preserve">0.00e+0</w:t>
             </w:r>
           </w:p>
         </w:tc>
@@ -4688,7 +4739,7 @@
               <w:jc w:val="left"/>
             </w:pPr>
             <w:r>
-              <w:t xml:space="preserve">0.00e+00</w:t>
+              <w:t xml:space="preserve">0.00e+0</w:t>
             </w:r>
           </w:p>
         </w:tc>
@@ -5697,9 +5748,9 @@
       <w:pPr>
         <w:pStyle w:val="Heading2"/>
       </w:pPr>
-      <w:bookmarkStart w:id="49" w:name="supplementary-figures"/>
-      <w:r>
-        <w:t xml:space="preserve">Supplementary figures</w:t>
+      <w:bookmarkStart w:id="49" w:name="supplementary-methods"/>
+      <w:r>
+        <w:t xml:space="preserve">Supplementary methods</w:t>
       </w:r>
       <w:bookmarkEnd w:id="49"/>
     </w:p>
@@ -5707,11 +5758,183 @@
       <w:pPr>
         <w:pStyle w:val="FirstParagraph"/>
       </w:pPr>
-      <w:bookmarkStart w:id="50" w:name="sec:supp_figs"/>
+      <w:bookmarkStart w:id="50" w:name="sec:supp_methods"/>
+      <w:r>
+        <w:t xml:space="preserve">[sec:supp_methods]</w:t>
+      </w:r>
+      <w:bookmarkEnd w:id="50"/>
+    </w:p>
+    <w:p>
+      <w:pPr>
+        <w:pStyle w:val="BodyText"/>
+      </w:pPr>
+      <w:r>
+        <w:t xml:space="preserve">We generated four whole-genome Illumina datasets (mean coverage</w:t>
+      </w:r>
+      <w:r>
+        <w:t xml:space="preserve"> </w:t>
+      </w:r>
+      <m:oMath>
+        <m:r>
+          <m:t>∼</m:t>
+        </m:r>
+      </m:oMath>
+      <w:r>
+        <w:t xml:space="preserve">104x)</w:t>
+      </w:r>
+      <w:r>
+        <w:t xml:space="preserve"> </w:t>
+      </w:r>
+      <w:r>
+        <w:t xml:space="preserve">and three linked-read 10X datasets (mean coverage</w:t>
+      </w:r>
+      <w:r>
+        <w:t xml:space="preserve"> </w:t>
+      </w:r>
+      <m:oMath>
+        <m:r>
+          <m:t>∼</m:t>
+        </m:r>
+      </m:oMath>
+      <w:r>
+        <w:t xml:space="preserve">28x)</w:t>
+      </w:r>
+      <w:r>
+        <w:t xml:space="preserve"> </w:t>
+      </w:r>
+      <w:r>
+        <w:t xml:space="preserve">for one individual at different timepoints aboard the International Space Station (ISS),</w:t>
+      </w:r>
+      <w:r>
+        <w:t xml:space="preserve"> </w:t>
+      </w:r>
+      <w:r>
+        <w:t xml:space="preserve">and one additional linked-read 10X dataset (coverage</w:t>
+      </w:r>
+      <w:r>
+        <w:t xml:space="preserve"> </w:t>
+      </w:r>
+      <m:oMath>
+        <m:r>
+          <m:t>∼</m:t>
+        </m:r>
+      </m:oMath>
+      <w:r>
+        <w:t xml:space="preserve">47x) for another individual aboard the ISS.</w:t>
+      </w:r>
+      <w:r>
+        <w:t xml:space="preserve"> </w:t>
+      </w:r>
+      <w:r>
+        <w:t xml:space="preserve">From these whole-genome datasets, candidate telomeric short reads were selected using</w:t>
+      </w:r>
+      <w:r>
+        <w:t xml:space="preserve"> </w:t>
+      </w:r>
+      <w:r>
+        <w:rPr>
+          <w:i/>
+        </w:rPr>
+        <w:t xml:space="preserve">Telomerecat</w:t>
+      </w:r>
+      <w:r>
+        <w:t xml:space="preserve"> </w:t>
+      </w:r>
+      <w:r>
+        <w:t xml:space="preserve">[25]</w:t>
+      </w:r>
+      <w:r>
+        <w:t xml:space="preserve">,</w:t>
+      </w:r>
+      <w:r>
+        <w:t xml:space="preserve"> </w:t>
+      </w:r>
+      <w:r>
+        <w:t xml:space="preserve">and enriched repeated motifs were discovered</w:t>
+      </w:r>
+      <w:r>
+        <w:t xml:space="preserve"> </w:t>
+      </w:r>
+      <w:r>
+        <w:rPr>
+          <w:i/>
+        </w:rPr>
+        <w:t xml:space="preserve">de novo</w:t>
+      </w:r>
+      <w:r>
+        <w:t xml:space="preserve"> </w:t>
+      </w:r>
+      <w:r>
+        <w:t xml:space="preserve">with the method described in .</w:t>
+      </w:r>
+      <w:r>
+        <w:t xml:space="preserve"> </w:t>
+      </w:r>
+      <w:r>
+        <w:rPr>
+          <w:i/>
+        </w:rPr>
+        <w:t xml:space="preserve">p</w:t>
+      </w:r>
+      <w:r>
+        <w:t xml:space="preserve">-values were combined with the Mudholkar-George method</w:t>
+      </w:r>
+      <w:r>
+        <w:t xml:space="preserve"> </w:t>
+      </w:r>
+      <w:r>
+        <w:t xml:space="preserve">[27]</w:t>
+      </w:r>
+      <w:r>
+        <w:t xml:space="preserve"> </w:t>
+      </w:r>
+      <w:r>
+        <w:t xml:space="preserve">within each technology (Illumina, 10X Chromium),</w:t>
+      </w:r>
+      <w:r>
+        <w:t xml:space="preserve"> </w:t>
+      </w:r>
+      <w:r>
+        <w:t xml:space="preserve">and the Bonferroni multiple testing correction was applied.</w:t>
+      </w:r>
+      <w:r>
+        <w:t xml:space="preserve"> </w:t>
+      </w:r>
+      <w:r>
+        <w:t xml:space="preserve">Motifs that were significantly enriched (adjusted</w:t>
+      </w:r>
+      <w:r>
+        <w:t xml:space="preserve"> </w:t>
+      </w:r>
+      <w:r>
+        <w:rPr>
+          <w:i/>
+        </w:rPr>
+        <w:t xml:space="preserve">p</w:t>
+      </w:r>
+      <w:r>
+        <w:t xml:space="preserve">-value below the cutoff of 0.05) in the datasets produced by all three technologies (PacBio, Illumina, 10X Chromium), with respect to reverse-complemented equivalence, were reported ().</w:t>
+      </w:r>
+    </w:p>
+    <w:p>
+      <w:pPr>
+        <w:pStyle w:val="Heading2"/>
+      </w:pPr>
+      <w:bookmarkStart w:id="51" w:name="supplementary-figures"/>
+      <w:r>
+        <w:t xml:space="preserve">Supplementary figures</w:t>
+      </w:r>
+      <w:bookmarkEnd w:id="51"/>
+    </w:p>
+    <w:p>
+      <w:pPr>
+        <w:pStyle w:val="FirstParagraph"/>
+      </w:pPr>
+      <w:bookmarkStart w:id="52" w:name="sec:supp_figs"/>
       <w:r>
         <w:t xml:space="preserve">[sec:supp_figs]</w:t>
       </w:r>
-      <w:bookmarkEnd w:id="50"/>
+      <w:bookmarkEnd w:id="52"/>
     </w:p>
     <w:p>
       <w:pPr>
@@ -5733,7 +5956,7 @@
                     </pic:cNvPicPr>
                   </pic:nvPicPr>
                   <pic:blipFill>
-                    <a:blip r:embed="rId51"/>
+                    <a:blip r:embed="rId53"/>
                     <a:stretch>
                       <a:fillRect/>
                     </a:stretch>
@@ -5796,11 +6019,11 @@
       <w:pPr>
         <w:pStyle w:val="BodyText"/>
       </w:pPr>
-      <w:bookmarkStart w:id="52" w:name="fig:hg00x_alignments"/>
+      <w:bookmarkStart w:id="54" w:name="fig:hg00x_alignments"/>
       <w:r>
         <w:t xml:space="preserve">[fig:hg00x_alignments]</w:t>
       </w:r>
-      <w:bookmarkEnd w:id="52"/>
+      <w:bookmarkEnd w:id="54"/>
     </w:p>
     <w:p>
       <w:pPr>
@@ -5822,7 +6045,7 @@
                     </pic:cNvPicPr>
                   </pic:nvPicPr>
                   <pic:blipFill>
-                    <a:blip r:embed="rId53"/>
+                    <a:blip r:embed="rId55"/>
                     <a:stretch>
                       <a:fillRect/>
                     </a:stretch>
@@ -5906,11 +6129,11 @@
       <w:pPr>
         <w:pStyle w:val="BodyText"/>
       </w:pPr>
-      <w:bookmarkStart w:id="54" w:name="fig:hg002_densityplot_p_arm"/>
+      <w:bookmarkStart w:id="56" w:name="fig:hg002_densityplot_p_arm"/>
       <w:r>
         <w:t xml:space="preserve">[fig:hg002_densityplot_p_arm]</w:t>
       </w:r>
-      <w:bookmarkEnd w:id="54"/>
+      <w:bookmarkEnd w:id="56"/>
     </w:p>
     <w:p>
       <w:pPr>
@@ -5927,119 +6150,6 @@
                 <pic:pic>
                   <pic:nvPicPr>
                     <pic:cNvPr descr="figures/HG001-densityplots.pdf" id="0" name="Picture"/>
-                    <pic:cNvPicPr>
-                      <a:picLocks noChangeArrowheads="1" noChangeAspect="1"/>
-                    </pic:cNvPicPr>
-                  </pic:nvPicPr>
-                  <pic:blipFill>
-                    <a:blip r:embed="rId55"/>
-                    <a:stretch>
-                      <a:fillRect/>
-                    </a:stretch>
-                  </pic:blipFill>
-                  <pic:spPr bwMode="auto">
-                    <a:xfrm>
-                      <a:off x="0" y="0"/>
-                      <a:ext cx="3810000" cy="2540000"/>
-                    </a:xfrm>
-                    <a:prstGeom prst="rect">
-                      <a:avLst/>
-                    </a:prstGeom>
-                    <a:noFill/>
-                    <a:ln w="9525">
-                      <a:noFill/>
-                      <a:headEnd/>
-                      <a:tailEnd/>
-                    </a:ln>
-                  </pic:spPr>
-                </pic:pic>
-              </a:graphicData>
-            </a:graphic>
-          </wp:inline>
-        </w:drawing>
-      </w:r>
-    </w:p>
-    <w:p>
-      <w:pPr>
-        <w:pStyle w:val="ImageCaption"/>
-      </w:pPr>
-      <w:r>
-        <w:t xml:space="preserve"> </w:t>
-      </w:r>
-      <w:r>
-        <w:t xml:space="preserve">Motif densities at ends of chromosomal (A)</w:t>
-      </w:r>
-      <w:r>
-        <w:t xml:space="preserve"> </w:t>
-      </w:r>
-      <w:r>
-        <w:rPr>
-          <w:i/>
-        </w:rPr>
-        <w:t xml:space="preserve">p</w:t>
-      </w:r>
-      <w:r>
-        <w:t xml:space="preserve"> </w:t>
-      </w:r>
-      <w:r>
-        <w:t xml:space="preserve">and (B)</w:t>
-      </w:r>
-      <w:r>
-        <w:t xml:space="preserve"> </w:t>
-      </w:r>
-      <w:r>
-        <w:rPr>
-          <w:i/>
-        </w:rPr>
-        <w:t xml:space="preserve">q</w:t>
-      </w:r>
-      <w:r>
-        <w:t xml:space="preserve"> </w:t>
-      </w:r>
-      <w:r>
-        <w:t xml:space="preserve">arms of the HG001 dataset.</w:t>
-      </w:r>
-      <w:r>
-        <w:t xml:space="preserve"> </w:t>
-      </w:r>
-      <w:r>
-        <w:t xml:space="preserve">Only the arms covered by at least 20 reads are displayed.</w:t>
-      </w:r>
-      <w:r>
-        <w:t xml:space="preserve"> </w:t>
-      </w:r>
-      <w:r>
-        <w:t xml:space="preserve">Genomic coordinates are given in Mbp.</w:t>
-      </w:r>
-      <w:r>
-        <w:t xml:space="preserve"> </w:t>
-      </w:r>
-    </w:p>
-    <w:p>
-      <w:pPr>
-        <w:pStyle w:val="BodyText"/>
-      </w:pPr>
-      <w:bookmarkStart w:id="56" w:name="fig:hg001_densityplots"/>
-      <w:r>
-        <w:t xml:space="preserve">[fig:hg001_densityplots]</w:t>
-      </w:r>
-      <w:bookmarkEnd w:id="56"/>
-    </w:p>
-    <w:p>
-      <w:pPr>
-        <w:pStyle w:val="CaptionedFigure"/>
-      </w:pPr>
-      <w:r>
-        <w:drawing>
-          <wp:inline>
-            <wp:extent cx="3810000" cy="2540000"/>
-            <wp:effectExtent b="0" l="0" r="0" t="0"/>
-            <wp:docPr descr=" Motif densities at ends of chromosomal (A) p and (B) q arms of the HG005 dataset. Only the arms covered by at least 20 reads are displayed. Genomic coordinates are given in Mbp. " title="" id="1" name="Picture"/>
-            <a:graphic>
-              <a:graphicData uri="http://schemas.openxmlformats.org/drawingml/2006/picture">
-                <pic:pic>
-                  <pic:nvPicPr>
-                    <pic:cNvPr descr="figures/HG005-densityplots.pdf" id="0" name="Picture"/>
                     <pic:cNvPicPr>
                       <a:picLocks noChangeArrowheads="1" noChangeAspect="1"/>
                     </pic:cNvPicPr>
@@ -6110,7 +6220,7 @@
         <w:t xml:space="preserve"> </w:t>
       </w:r>
       <w:r>
-        <w:t xml:space="preserve">arms of the HG005 dataset.</w:t>
+        <w:t xml:space="preserve">arms of the HG001 dataset.</w:t>
       </w:r>
       <w:r>
         <w:t xml:space="preserve"> </w:t>
@@ -6132,9 +6242,9 @@
       <w:pPr>
         <w:pStyle w:val="BodyText"/>
       </w:pPr>
-      <w:bookmarkStart w:id="58" w:name="fig:hg005_densityplots"/>
-      <w:r>
-        <w:t xml:space="preserve">[fig:hg005_densityplots]</w:t>
+      <w:bookmarkStart w:id="58" w:name="fig:hg001_densityplots"/>
+      <w:r>
+        <w:t xml:space="preserve">[fig:hg001_densityplots]</w:t>
       </w:r>
       <w:bookmarkEnd w:id="58"/>
     </w:p>
@@ -6142,7 +6252,120 @@
       <w:pPr>
         <w:pStyle w:val="CaptionedFigure"/>
       </w:pPr>
-      <w:bookmarkStart w:id="60" w:name="fig:entropy"/>
+      <w:r>
+        <w:drawing>
+          <wp:inline>
+            <wp:extent cx="3810000" cy="2540000"/>
+            <wp:effectExtent b="0" l="0" r="0" t="0"/>
+            <wp:docPr descr=" Motif densities at ends of chromosomal (A) p and (B) q arms of the HG005 dataset. Only the arms covered by at least 20 reads are displayed. Genomic coordinates are given in Mbp. " title="" id="1" name="Picture"/>
+            <a:graphic>
+              <a:graphicData uri="http://schemas.openxmlformats.org/drawingml/2006/picture">
+                <pic:pic>
+                  <pic:nvPicPr>
+                    <pic:cNvPr descr="figures/HG005-densityplots.pdf" id="0" name="Picture"/>
+                    <pic:cNvPicPr>
+                      <a:picLocks noChangeArrowheads="1" noChangeAspect="1"/>
+                    </pic:cNvPicPr>
+                  </pic:nvPicPr>
+                  <pic:blipFill>
+                    <a:blip r:embed="rId59"/>
+                    <a:stretch>
+                      <a:fillRect/>
+                    </a:stretch>
+                  </pic:blipFill>
+                  <pic:spPr bwMode="auto">
+                    <a:xfrm>
+                      <a:off x="0" y="0"/>
+                      <a:ext cx="3810000" cy="2540000"/>
+                    </a:xfrm>
+                    <a:prstGeom prst="rect">
+                      <a:avLst/>
+                    </a:prstGeom>
+                    <a:noFill/>
+                    <a:ln w="9525">
+                      <a:noFill/>
+                      <a:headEnd/>
+                      <a:tailEnd/>
+                    </a:ln>
+                  </pic:spPr>
+                </pic:pic>
+              </a:graphicData>
+            </a:graphic>
+          </wp:inline>
+        </w:drawing>
+      </w:r>
+    </w:p>
+    <w:p>
+      <w:pPr>
+        <w:pStyle w:val="ImageCaption"/>
+      </w:pPr>
+      <w:r>
+        <w:t xml:space="preserve"> </w:t>
+      </w:r>
+      <w:r>
+        <w:t xml:space="preserve">Motif densities at ends of chromosomal (A)</w:t>
+      </w:r>
+      <w:r>
+        <w:t xml:space="preserve"> </w:t>
+      </w:r>
+      <w:r>
+        <w:rPr>
+          <w:i/>
+        </w:rPr>
+        <w:t xml:space="preserve">p</w:t>
+      </w:r>
+      <w:r>
+        <w:t xml:space="preserve"> </w:t>
+      </w:r>
+      <w:r>
+        <w:t xml:space="preserve">and (B)</w:t>
+      </w:r>
+      <w:r>
+        <w:t xml:space="preserve"> </w:t>
+      </w:r>
+      <w:r>
+        <w:rPr>
+          <w:i/>
+        </w:rPr>
+        <w:t xml:space="preserve">q</w:t>
+      </w:r>
+      <w:r>
+        <w:t xml:space="preserve"> </w:t>
+      </w:r>
+      <w:r>
+        <w:t xml:space="preserve">arms of the HG005 dataset.</w:t>
+      </w:r>
+      <w:r>
+        <w:t xml:space="preserve"> </w:t>
+      </w:r>
+      <w:r>
+        <w:t xml:space="preserve">Only the arms covered by at least 20 reads are displayed.</w:t>
+      </w:r>
+      <w:r>
+        <w:t xml:space="preserve"> </w:t>
+      </w:r>
+      <w:r>
+        <w:t xml:space="preserve">Genomic coordinates are given in Mbp.</w:t>
+      </w:r>
+      <w:r>
+        <w:t xml:space="preserve"> </w:t>
+      </w:r>
+    </w:p>
+    <w:p>
+      <w:pPr>
+        <w:pStyle w:val="BodyText"/>
+      </w:pPr>
+      <w:bookmarkStart w:id="60" w:name="fig:hg005_densityplots"/>
+      <w:r>
+        <w:t xml:space="preserve">[fig:hg005_densityplots]</w:t>
+      </w:r>
+      <w:bookmarkEnd w:id="60"/>
+    </w:p>
+    <w:p>
+      <w:pPr>
+        <w:pStyle w:val="CaptionedFigure"/>
+      </w:pPr>
+      <w:bookmarkStart w:id="62" w:name="fig:entropy"/>
       <w:r>
         <w:drawing>
           <wp:inline>
@@ -6159,7 +6382,7 @@
                     </pic:cNvPicPr>
                   </pic:nvPicPr>
                   <pic:blipFill>
-                    <a:blip r:embed="rId59"/>
+                    <a:blip r:embed="rId61"/>
                     <a:stretch>
                       <a:fillRect/>
                     </a:stretch>
@@ -6185,7 +6408,7 @@
           </wp:inline>
         </w:drawing>
       </w:r>
-      <w:bookmarkEnd w:id="60"/>
+      <w:bookmarkEnd w:id="62"/>
     </w:p>
     <w:p>
       <w:pPr>
@@ -6211,11 +6434,11 @@
       <w:pPr>
         <w:pStyle w:val="Heading2"/>
       </w:pPr>
-      <w:bookmarkStart w:id="61" w:name="supplementary-tables"/>
+      <w:bookmarkStart w:id="63" w:name="supplementary-tables"/>
       <w:r>
         <w:t xml:space="preserve">Supplementary tables</w:t>
       </w:r>
-      <w:bookmarkEnd w:id="61"/>
+      <w:bookmarkEnd w:id="63"/>
     </w:p>
     <w:p>
       <w:pPr>
@@ -8131,11 +8354,11 @@
       <w:pPr>
         <w:pStyle w:val="BodyText"/>
       </w:pPr>
-      <w:bookmarkStart w:id="62" w:name="tab:telomeric_read_counts"/>
+      <w:bookmarkStart w:id="64" w:name="tab:telomeric_read_counts"/>
       <w:r>
         <w:t xml:space="preserve">[tab:telomeric_read_counts]</w:t>
       </w:r>
-      <w:bookmarkEnd w:id="62"/>
+      <w:bookmarkEnd w:id="64"/>
     </w:p>
     <w:p>
       <w:pPr>
@@ -9506,11 +9729,11 @@
       <w:pPr>
         <w:pStyle w:val="BodyText"/>
       </w:pPr>
-      <w:bookmarkStart w:id="63" w:name="tab:shortread_repeatfinder"/>
+      <w:bookmarkStart w:id="65" w:name="tab:shortread_repeatfinder"/>
       <w:r>
         <w:t xml:space="preserve">[tab:shortread_repeatfinder]</w:t>
       </w:r>
-      <w:bookmarkEnd w:id="63"/>
+      <w:bookmarkEnd w:id="65"/>
     </w:p>
     <w:p>
       <w:pPr>
@@ -10737,14 +10960,14 @@
       <w:pPr>
         <w:pStyle w:val="BodyText"/>
       </w:pPr>
-      <w:bookmarkStart w:id="64" w:name="tab:hg002_haplotype_assignment"/>
+      <w:bookmarkStart w:id="66" w:name="tab:hg002_haplotype_assignment"/>
       <w:r>
         <w:t xml:space="preserve">[tab:hg002_haplotype_assignment]</w:t>
       </w:r>
-      <w:bookmarkEnd w:id="64"/>
+      <w:bookmarkEnd w:id="66"/>
     </w:p>
-    <w:bookmarkStart w:id="119" w:name="refs"/>
-    <w:bookmarkStart w:id="66" w:name="ref-teloaging"/>
+    <w:bookmarkStart w:id="121" w:name="refs"/>
+    <w:bookmarkStart w:id="68" w:name="ref-teloaging"/>
     <w:p>
       <w:pPr>
         <w:pStyle w:val="Bibliography"/>
@@ -10755,7 +10978,7 @@
       <w:r>
         <w:t xml:space="preserve"> </w:t>
       </w:r>
-      <w:hyperlink r:id="rId65">
+      <w:hyperlink r:id="rId67">
         <w:r>
           <w:rPr>
             <w:rStyle w:val="Hyperlink"/>
@@ -10764,8 +10987,8 @@
         </w:r>
       </w:hyperlink>
     </w:p>
-    <w:bookmarkEnd w:id="66"/>
-    <w:bookmarkStart w:id="68" w:name="ref-teloeffects"/>
+    <w:bookmarkEnd w:id="68"/>
+    <w:bookmarkStart w:id="70" w:name="ref-teloeffects"/>
     <w:p>
       <w:pPr>
         <w:pStyle w:val="Bibliography"/>
@@ -10776,7 +10999,7 @@
       <w:r>
         <w:t xml:space="preserve"> </w:t>
       </w:r>
-      <w:hyperlink r:id="rId67">
+      <w:hyperlink r:id="rId69">
         <w:r>
           <w:rPr>
             <w:rStyle w:val="Hyperlink"/>
@@ -10785,8 +11008,8 @@
         </w:r>
       </w:hyperlink>
     </w:p>
-    <w:bookmarkEnd w:id="68"/>
-    <w:bookmarkStart w:id="70" w:name="ref-moyzis"/>
+    <w:bookmarkEnd w:id="70"/>
+    <w:bookmarkStart w:id="72" w:name="ref-moyzis"/>
     <w:p>
       <w:pPr>
         <w:pStyle w:val="Bibliography"/>
@@ -10797,7 +11020,7 @@
       <w:r>
         <w:t xml:space="preserve"> </w:t>
       </w:r>
-      <w:hyperlink r:id="rId69">
+      <w:hyperlink r:id="rId71">
         <w:r>
           <w:rPr>
             <w:rStyle w:val="Hyperlink"/>
@@ -10806,8 +11029,8 @@
         </w:r>
       </w:hyperlink>
     </w:p>
-    <w:bookmarkEnd w:id="70"/>
-    <w:bookmarkStart w:id="72" w:name="ref-telovars1989"/>
+    <w:bookmarkEnd w:id="72"/>
+    <w:bookmarkStart w:id="74" w:name="ref-telovars1989"/>
     <w:p>
       <w:pPr>
         <w:pStyle w:val="Bibliography"/>
@@ -10818,7 +11041,7 @@
       <w:r>
         <w:t xml:space="preserve"> </w:t>
       </w:r>
-      <w:hyperlink r:id="rId71">
+      <w:hyperlink r:id="rId73">
         <w:r>
           <w:rPr>
             <w:rStyle w:val="Hyperlink"/>
@@ -10827,8 +11050,8 @@
         </w:r>
       </w:hyperlink>
     </w:p>
-    <w:bookmarkEnd w:id="72"/>
-    <w:bookmarkStart w:id="74" w:name="ref-telovars1999"/>
+    <w:bookmarkEnd w:id="74"/>
+    <w:bookmarkStart w:id="76" w:name="ref-telovars1999"/>
     <w:p>
       <w:pPr>
         <w:pStyle w:val="Bibliography"/>
@@ -10839,7 +11062,7 @@
       <w:r>
         <w:t xml:space="preserve"> </w:t>
       </w:r>
-      <w:hyperlink r:id="rId73">
+      <w:hyperlink r:id="rId75">
         <w:r>
           <w:rPr>
             <w:rStyle w:val="Hyperlink"/>
@@ -10848,8 +11071,8 @@
         </w:r>
       </w:hyperlink>
     </w:p>
-    <w:bookmarkEnd w:id="74"/>
-    <w:bookmarkStart w:id="76" w:name="ref-telovars2018"/>
+    <w:bookmarkEnd w:id="76"/>
+    <w:bookmarkStart w:id="78" w:name="ref-telovars2018"/>
     <w:p>
       <w:pPr>
         <w:pStyle w:val="Bibliography"/>
@@ -10860,7 +11083,7 @@
       <w:r>
         <w:t xml:space="preserve"> </w:t>
       </w:r>
-      <w:hyperlink r:id="rId75">
+      <w:hyperlink r:id="rId77">
         <w:r>
           <w:rPr>
             <w:rStyle w:val="Hyperlink"/>
@@ -10869,8 +11092,8 @@
         </w:r>
       </w:hyperlink>
     </w:p>
-    <w:bookmarkEnd w:id="76"/>
-    <w:bookmarkStart w:id="78" w:name="ref-telovars2019"/>
+    <w:bookmarkEnd w:id="78"/>
+    <w:bookmarkStart w:id="80" w:name="ref-telovars2019"/>
     <w:p>
       <w:pPr>
         <w:pStyle w:val="Bibliography"/>
@@ -10881,7 +11104,7 @@
       <w:r>
         <w:t xml:space="preserve"> </w:t>
       </w:r>
-      <w:hyperlink r:id="rId77">
+      <w:hyperlink r:id="rId79">
         <w:r>
           <w:rPr>
             <w:rStyle w:val="Hyperlink"/>
@@ -10890,8 +11113,8 @@
         </w:r>
       </w:hyperlink>
     </w:p>
-    <w:bookmarkEnd w:id="78"/>
-    <w:bookmarkStart w:id="80" w:name="ref-giab"/>
+    <w:bookmarkEnd w:id="80"/>
+    <w:bookmarkStart w:id="82" w:name="ref-giab"/>
     <w:p>
       <w:pPr>
         <w:pStyle w:val="Bibliography"/>
@@ -10902,7 +11125,7 @@
       <w:r>
         <w:t xml:space="preserve"> </w:t>
       </w:r>
-      <w:hyperlink r:id="rId79">
+      <w:hyperlink r:id="rId81">
         <w:r>
           <w:rPr>
             <w:rStyle w:val="Hyperlink"/>
@@ -10911,8 +11134,8 @@
         </w:r>
       </w:hyperlink>
     </w:p>
-    <w:bookmarkEnd w:id="80"/>
-    <w:bookmarkStart w:id="82" w:name="ref-pacbio"/>
+    <w:bookmarkEnd w:id="82"/>
+    <w:bookmarkStart w:id="84" w:name="ref-pacbio"/>
     <w:p>
       <w:pPr>
         <w:pStyle w:val="Bibliography"/>
@@ -10923,7 +11146,7 @@
       <w:r>
         <w:t xml:space="preserve"> </w:t>
       </w:r>
-      <w:hyperlink r:id="rId81">
+      <w:hyperlink r:id="rId83">
         <w:r>
           <w:rPr>
             <w:rStyle w:val="Hyperlink"/>
@@ -10932,8 +11155,8 @@
         </w:r>
       </w:hyperlink>
     </w:p>
-    <w:bookmarkEnd w:id="82"/>
-    <w:bookmarkStart w:id="84" w:name="ref-pacbioccs"/>
+    <w:bookmarkEnd w:id="84"/>
+    <w:bookmarkStart w:id="86" w:name="ref-pacbioccs"/>
     <w:p>
       <w:pPr>
         <w:pStyle w:val="Bibliography"/>
@@ -10944,7 +11167,7 @@
       <w:r>
         <w:t xml:space="preserve"> </w:t>
       </w:r>
-      <w:hyperlink r:id="rId83">
+      <w:hyperlink r:id="rId85">
         <w:r>
           <w:rPr>
             <w:rStyle w:val="Hyperlink"/>
@@ -10953,8 +11176,8 @@
         </w:r>
       </w:hyperlink>
     </w:p>
-    <w:bookmarkEnd w:id="84"/>
-    <w:bookmarkStart w:id="86" w:name="ref-illumina"/>
+    <w:bookmarkEnd w:id="86"/>
+    <w:bookmarkStart w:id="88" w:name="ref-illumina"/>
     <w:p>
       <w:pPr>
         <w:pStyle w:val="Bibliography"/>
@@ -10965,7 +11188,7 @@
       <w:r>
         <w:t xml:space="preserve"> </w:t>
       </w:r>
-      <w:hyperlink r:id="rId85">
+      <w:hyperlink r:id="rId87">
         <w:r>
           <w:rPr>
             <w:rStyle w:val="Hyperlink"/>
@@ -10974,8 +11197,8 @@
         </w:r>
       </w:hyperlink>
     </w:p>
-    <w:bookmarkEnd w:id="86"/>
-    <w:bookmarkStart w:id="88" w:name="ref-10x"/>
+    <w:bookmarkEnd w:id="88"/>
+    <w:bookmarkStart w:id="90" w:name="ref-10x"/>
     <w:p>
       <w:pPr>
         <w:pStyle w:val="Bibliography"/>
@@ -10986,7 +11209,7 @@
       <w:r>
         <w:t xml:space="preserve"> </w:t>
       </w:r>
-      <w:hyperlink r:id="rId87">
+      <w:hyperlink r:id="rId89">
         <w:r>
           <w:rPr>
             <w:rStyle w:val="Hyperlink"/>
@@ -10998,8 +11221,8 @@
         <w:t xml:space="preserve">. Accessed 28 Apr 2020</w:t>
       </w:r>
     </w:p>
-    <w:bookmarkEnd w:id="88"/>
-    <w:bookmarkStart w:id="89" w:name="ref-levenshtein"/>
+    <w:bookmarkEnd w:id="90"/>
+    <w:bookmarkStart w:id="91" w:name="ref-levenshtein"/>
     <w:p>
       <w:pPr>
         <w:pStyle w:val="Bibliography"/>
@@ -11008,8 +11231,8 @@
         <w:t xml:space="preserve">13. Levenshtein VI (1966) Binary codes capable of correcting deletions, insertions, and reversals. In: Soviet physics doklady</w:t>
       </w:r>
     </w:p>
-    <w:bookmarkEnd w:id="89"/>
-    <w:bookmarkStart w:id="91" w:name="ref-bic"/>
+    <w:bookmarkEnd w:id="91"/>
+    <w:bookmarkStart w:id="93" w:name="ref-bic"/>
     <w:p>
       <w:pPr>
         <w:pStyle w:val="Bibliography"/>
@@ -11020,7 +11243,7 @@
       <w:r>
         <w:t xml:space="preserve"> </w:t>
       </w:r>
-      <w:hyperlink r:id="rId90">
+      <w:hyperlink r:id="rId92">
         <w:r>
           <w:rPr>
             <w:rStyle w:val="Hyperlink"/>
@@ -11029,8 +11252,8 @@
         </w:r>
       </w:hyperlink>
     </w:p>
-    <w:bookmarkEnd w:id="91"/>
-    <w:bookmarkStart w:id="92" w:name="ref-silhouette"/>
+    <w:bookmarkEnd w:id="93"/>
+    <w:bookmarkStart w:id="94" w:name="ref-silhouette"/>
     <w:p>
       <w:pPr>
         <w:pStyle w:val="Bibliography"/>
@@ -11039,8 +11262,8 @@
         <w:t xml:space="preserve">15. Kaufman L, Rousseeuw PJ (1990) Finding groups in data. John Wiley &amp; Sons, Inc.</w:t>
       </w:r>
     </w:p>
-    <w:bookmarkEnd w:id="92"/>
-    <w:bookmarkStart w:id="94" w:name="ref-miga2015"/>
+    <w:bookmarkEnd w:id="94"/>
+    <w:bookmarkStart w:id="96" w:name="ref-miga2015"/>
     <w:p>
       <w:pPr>
         <w:pStyle w:val="Bibliography"/>
@@ -11051,7 +11274,7 @@
       <w:r>
         <w:t xml:space="preserve"> </w:t>
       </w:r>
-      <w:hyperlink r:id="rId93">
+      <w:hyperlink r:id="rId95">
         <w:r>
           <w:rPr>
             <w:rStyle w:val="Hyperlink"/>
@@ -11060,8 +11283,8 @@
         </w:r>
       </w:hyperlink>
     </w:p>
-    <w:bookmarkEnd w:id="94"/>
-    <w:bookmarkStart w:id="96" w:name="ref-ngslowcomplexity"/>
+    <w:bookmarkEnd w:id="96"/>
+    <w:bookmarkStart w:id="98" w:name="ref-ngslowcomplexity"/>
     <w:p>
       <w:pPr>
         <w:pStyle w:val="Bibliography"/>
@@ -11072,7 +11295,7 @@
       <w:r>
         <w:t xml:space="preserve"> </w:t>
       </w:r>
-      <w:hyperlink r:id="rId95">
+      <w:hyperlink r:id="rId97">
         <w:r>
           <w:rPr>
             <w:rStyle w:val="Hyperlink"/>
@@ -11081,8 +11304,8 @@
         </w:r>
       </w:hyperlink>
     </w:p>
-    <w:bookmarkEnd w:id="96"/>
-    <w:bookmarkStart w:id="98" w:name="ref-cpg"/>
+    <w:bookmarkEnd w:id="98"/>
+    <w:bookmarkStart w:id="100" w:name="ref-cpg"/>
     <w:p>
       <w:pPr>
         <w:pStyle w:val="Bibliography"/>
@@ -11093,7 +11316,7 @@
       <w:r>
         <w:t xml:space="preserve"> </w:t>
       </w:r>
-      <w:hyperlink r:id="rId97">
+      <w:hyperlink r:id="rId99">
         <w:r>
           <w:rPr>
             <w:rStyle w:val="Hyperlink"/>
@@ -11102,8 +11325,8 @@
         </w:r>
       </w:hyperlink>
     </w:p>
-    <w:bookmarkEnd w:id="98"/>
-    <w:bookmarkStart w:id="100" w:name="ref-riethman2014"/>
+    <w:bookmarkEnd w:id="100"/>
+    <w:bookmarkStart w:id="102" w:name="ref-riethman2014"/>
     <w:p>
       <w:pPr>
         <w:pStyle w:val="Bibliography"/>
@@ -11114,7 +11337,7 @@
       <w:r>
         <w:t xml:space="preserve"> </w:t>
       </w:r>
-      <w:hyperlink r:id="rId99">
+      <w:hyperlink r:id="rId101">
         <w:r>
           <w:rPr>
             <w:rStyle w:val="Hyperlink"/>
@@ -11123,8 +11346,8 @@
         </w:r>
       </w:hyperlink>
     </w:p>
-    <w:bookmarkEnd w:id="100"/>
-    <w:bookmarkStart w:id="102" w:name="ref-grch38"/>
+    <w:bookmarkEnd w:id="102"/>
+    <w:bookmarkStart w:id="104" w:name="ref-grch38"/>
     <w:p>
       <w:pPr>
         <w:pStyle w:val="Bibliography"/>
@@ -11135,7 +11358,7 @@
       <w:r>
         <w:t xml:space="preserve"> </w:t>
       </w:r>
-      <w:hyperlink r:id="rId101">
+      <w:hyperlink r:id="rId103">
         <w:r>
           <w:rPr>
             <w:rStyle w:val="Hyperlink"/>
@@ -11144,8 +11367,8 @@
         </w:r>
       </w:hyperlink>
     </w:p>
-    <w:bookmarkEnd w:id="102"/>
-    <w:bookmarkStart w:id="104" w:name="ref-hg38"/>
+    <w:bookmarkEnd w:id="104"/>
+    <w:bookmarkStart w:id="106" w:name="ref-hg38"/>
     <w:p>
       <w:pPr>
         <w:pStyle w:val="Bibliography"/>
@@ -11156,7 +11379,7 @@
       <w:r>
         <w:t xml:space="preserve"> </w:t>
       </w:r>
-      <w:hyperlink r:id="rId103">
+      <w:hyperlink r:id="rId105">
         <w:r>
           <w:rPr>
             <w:rStyle w:val="Hyperlink"/>
@@ -11165,8 +11388,8 @@
         </w:r>
       </w:hyperlink>
     </w:p>
-    <w:bookmarkEnd w:id="104"/>
-    <w:bookmarkStart w:id="106" w:name="ref-minimap"/>
+    <w:bookmarkEnd w:id="106"/>
+    <w:bookmarkStart w:id="108" w:name="ref-minimap"/>
     <w:p>
       <w:pPr>
         <w:pStyle w:val="Bibliography"/>
@@ -11177,7 +11400,7 @@
       <w:r>
         <w:t xml:space="preserve"> </w:t>
       </w:r>
-      <w:hyperlink r:id="rId105">
+      <w:hyperlink r:id="rId107">
         <w:r>
           <w:rPr>
             <w:rStyle w:val="Hyperlink"/>
@@ -11186,8 +11409,8 @@
         </w:r>
       </w:hyperlink>
     </w:p>
-    <w:bookmarkEnd w:id="106"/>
-    <w:bookmarkStart w:id="108" w:name="ref-HG001"/>
+    <w:bookmarkEnd w:id="108"/>
+    <w:bookmarkStart w:id="110" w:name="ref-HG001"/>
     <w:p>
       <w:pPr>
         <w:pStyle w:val="Bibliography"/>
@@ -11198,7 +11421,7 @@
       <w:r>
         <w:t xml:space="preserve"> </w:t>
       </w:r>
-      <w:hyperlink r:id="rId107">
+      <w:hyperlink r:id="rId109">
         <w:r>
           <w:rPr>
             <w:rStyle w:val="Hyperlink"/>
@@ -11207,8 +11430,8 @@
         </w:r>
       </w:hyperlink>
     </w:p>
-    <w:bookmarkEnd w:id="108"/>
-    <w:bookmarkStart w:id="110" w:name="ref-HG00X"/>
+    <w:bookmarkEnd w:id="110"/>
+    <w:bookmarkStart w:id="112" w:name="ref-HG00X"/>
     <w:p>
       <w:pPr>
         <w:pStyle w:val="Bibliography"/>
@@ -11219,7 +11442,7 @@
       <w:r>
         <w:t xml:space="preserve"> </w:t>
       </w:r>
-      <w:hyperlink r:id="rId109">
+      <w:hyperlink r:id="rId111">
         <w:r>
           <w:rPr>
             <w:rStyle w:val="Hyperlink"/>
@@ -11228,8 +11451,8 @@
         </w:r>
       </w:hyperlink>
     </w:p>
-    <w:bookmarkEnd w:id="110"/>
-    <w:bookmarkStart w:id="112" w:name="ref-telomerecat"/>
+    <w:bookmarkEnd w:id="112"/>
+    <w:bookmarkStart w:id="114" w:name="ref-telomerecat"/>
     <w:p>
       <w:pPr>
         <w:pStyle w:val="Bibliography"/>
@@ -11240,7 +11463,7 @@
       <w:r>
         <w:t xml:space="preserve"> </w:t>
       </w:r>
-      <w:hyperlink r:id="rId111">
+      <w:hyperlink r:id="rId113">
         <w:r>
           <w:rPr>
             <w:rStyle w:val="Hyperlink"/>
@@ -11249,8 +11472,8 @@
         </w:r>
       </w:hyperlink>
     </w:p>
-    <w:bookmarkEnd w:id="112"/>
-    <w:bookmarkStart w:id="114" w:name="ref-jellyfish"/>
+    <w:bookmarkEnd w:id="114"/>
+    <w:bookmarkStart w:id="116" w:name="ref-jellyfish"/>
     <w:p>
       <w:pPr>
         <w:pStyle w:val="Bibliography"/>
@@ -11261,7 +11484,7 @@
       <w:r>
         <w:t xml:space="preserve"> </w:t>
       </w:r>
-      <w:hyperlink r:id="rId113">
+      <w:hyperlink r:id="rId115">
         <w:r>
           <w:rPr>
             <w:rStyle w:val="Hyperlink"/>
@@ -11270,8 +11493,8 @@
         </w:r>
       </w:hyperlink>
     </w:p>
-    <w:bookmarkEnd w:id="114"/>
-    <w:bookmarkStart w:id="116" w:name="ref-george"/>
+    <w:bookmarkEnd w:id="116"/>
+    <w:bookmarkStart w:id="118" w:name="ref-george"/>
     <w:p>
       <w:pPr>
         <w:pStyle w:val="Bibliography"/>
@@ -11282,7 +11505,7 @@
       <w:r>
         <w:t xml:space="preserve"> </w:t>
       </w:r>
-      <w:hyperlink r:id="rId115">
+      <w:hyperlink r:id="rId117">
         <w:r>
           <w:rPr>
             <w:rStyle w:val="Hyperlink"/>
@@ -11291,8 +11514,8 @@
         </w:r>
       </w:hyperlink>
     </w:p>
-    <w:bookmarkEnd w:id="116"/>
-    <w:bookmarkStart w:id="118" w:name="ref-hepc_entropy"/>
+    <w:bookmarkEnd w:id="118"/>
+    <w:bookmarkStart w:id="120" w:name="ref-hepc_entropy"/>
     <w:p>
       <w:pPr>
         <w:pStyle w:val="Bibliography"/>
@@ -11303,7 +11526,7 @@
       <w:r>
         <w:t xml:space="preserve"> </w:t>
       </w:r>
-      <w:hyperlink r:id="rId117">
+      <w:hyperlink r:id="rId119">
         <w:r>
           <w:rPr>
             <w:rStyle w:val="Hyperlink"/>
@@ -11312,8 +11535,8 @@
         </w:r>
       </w:hyperlink>
     </w:p>
-    <w:bookmarkEnd w:id="118"/>
-    <w:bookmarkEnd w:id="119"/>
+    <w:bookmarkEnd w:id="120"/>
+    <w:bookmarkEnd w:id="121"/>
     <w:sectPr/>
   </w:body>
 </w:document>

</xml_diff>

<commit_message>
Threemotifp + update relevant stats
</commit_message>
<xml_diff>
--- a/publications/methods-paper/heterogeneity-of-telomeres-revealed-by-long-read-sequencing.docx
+++ b/publications/methods-paper/heterogeneity-of-telomeres-revealed-by-long-read-sequencing.docx
@@ -823,13 +823,7 @@
         <w:t xml:space="preserve"> </w:t>
       </w:r>
       <w:r>
-        <w:t xml:space="preserve">22 out of 27 (81.5%) of these motifs were confirmed in independently generated human short-read and linked-read genomic datasets (, ).</w:t>
-      </w:r>
-      <w:r>
-        <w:t xml:space="preserve"> </w:t>
-      </w:r>
-      <w:r>
-        <w:t xml:space="preserve">When the entire candidate PacBio CCS sequences were considered, the top enriched motif (TTAGGG) explained 87.7% of the telomeric component on the</w:t>
+        <w:t xml:space="preserve">The top enriched motif (TTAGGG / CCCTAA) explained 43.3%54.4% of the telomeric repeat content on the</w:t>
       </w:r>
       <w:r>
         <w:t xml:space="preserve"> </w:t>
@@ -844,7 +838,7 @@
         <w:t xml:space="preserve"> </w:t>
       </w:r>
       <w:r>
-        <w:t xml:space="preserve">arms, and its reverse complement (CCCTAA) explained 50.9% of the</w:t>
+        <w:t xml:space="preserve">arms, and 10.0%22.7% on the</w:t>
       </w:r>
       <w:r>
         <w:t xml:space="preserve"> </w:t>
@@ -859,13 +853,7 @@
         <w:t xml:space="preserve"> </w:t>
       </w:r>
       <w:r>
-        <w:t xml:space="preserve">arm telomeric component, while all enriched motifs combined explained 89.3% and 52.3%, respectively.</w:t>
-      </w:r>
-      <w:r>
-        <w:t xml:space="preserve"> </w:t>
-      </w:r>
-      <w:r>
-        <w:t xml:space="preserve">visualizes the locations of top four enriched motifs on the</w:t>
+        <w:t xml:space="preserve">arms, while overall, four motifs on the</w:t>
       </w:r>
       <w:r>
         <w:t xml:space="preserve"> </w:t>
@@ -880,13 +868,55 @@
         <w:t xml:space="preserve"> </w:t>
       </w:r>
       <w:r>
+        <w:t xml:space="preserve">arms and three motifs on the</w:t>
+      </w:r>
+      <w:r>
+        <w:t xml:space="preserve"> </w:t>
+      </w:r>
+      <w:r>
+        <w:rPr>
+          <w:i/>
+        </w:rPr>
+        <w:t xml:space="preserve">p</w:t>
+      </w:r>
+      <w:r>
+        <w:t xml:space="preserve"> </w:t>
+      </w:r>
+      <w:r>
+        <w:t xml:space="preserve">arms each explained at least 0.5% of the repeat content.</w:t>
+      </w:r>
+      <w:r>
+        <w:t xml:space="preserve"> </w:t>
+      </w:r>
+      <w:r>
+        <w:t xml:space="preserve">These top motifs, as well as 15 less enriched ones, were confirmed in independently generated human short-read and linked-read genomic datasets (, ).</w:t>
+      </w:r>
+      <w:r>
+        <w:t xml:space="preserve"> </w:t>
+      </w:r>
+      <w:r>
+        <w:t xml:space="preserve">visualizes the locations of the top four enriched motifs on the</w:t>
+      </w:r>
+      <w:r>
+        <w:t xml:space="preserve"> </w:t>
+      </w:r>
+      <w:r>
+        <w:rPr>
+          <w:i/>
+        </w:rPr>
+        <w:t xml:space="preserve">q</w:t>
+      </w:r>
+      <w:r>
+        <w:t xml:space="preserve"> </w:t>
+      </w:r>
+      <w:r>
         <w:t xml:space="preserve">arm of the HG002 dataset; only the arms covered by at least 20 reads are displayed.</w:t>
       </w:r>
       <w:r>
         <w:t xml:space="preserve"> </w:t>
       </w:r>
       <w:r>
-        <w:t xml:space="preserve">Plots for other datasets and arms are available as supplementary figures: visualizes the motifs on the</w:t>
+        <w:t xml:space="preserve">Plots for other datasets and arms are available as supplementary figures: visualizes the top three motifs on the</w:t>
       </w:r>
       <w:r>
         <w:t xml:space="preserve"> </w:t>
@@ -2958,7 +2988,7 @@
           <wp:inline>
             <wp:extent cx="5334000" cy="5220208"/>
             <wp:effectExtent b="0" l="0" r="0" t="0"/>
-            <wp:docPr descr=" Motif densities at ends of chromosomal q arms of the HG002 dataset. Only the arms covered by at least 20 reads are displayed. Shaded boxes span the mapped regions of the genome. Motif densities are plotted as stacked area charts; ribbons surrounding area boundaries represent the 95% confidence interval of bootstrap. Top four enriched motifs are plotted in color; pale tinted areas represent the density of any other motifs and non-repeating sequences (absence of enriched motifs). Absolute genomic coordinates are given in Mbp on the specific reference contigs the reads mapped to (for example, for chr5, reads mapped to the 500 Kbp-long subtelomeric assembly ). Vertical red dashed lines denote the position of the boundary of the annotated telomeric tract. " title="" id="1" name="Picture"/>
+            <wp:docPr descr=" Motif densities at ends of chromosomal q arms of the HG002 dataset. Only the arms covered by at least 20 reads are displayed. Shaded boxes span the mapped regions of the genome. Motif densities are plotted as stacked area charts; ribbons surrounding area boundaries represent the 95% confidence interval of bootstrap. Top four enriched motifs (contributing to at least 0.5% of the repeat content) are plotted in color; pale tinted areas represent the density of any other motifs and non-repeating sequences (absence of enriched motifs). Absolute genomic coordinates are given in Mbp on the specific reference contigs the reads mapped to (for example, for chr5, reads mapped to the 500 Kbp-long subtelomeric assembly ). Vertical red dashed lines denote the position of the boundary of the annotated telomeric tract. " title="" id="1" name="Picture"/>
             <a:graphic>
               <a:graphicData uri="http://schemas.openxmlformats.org/drawingml/2006/picture">
                 <pic:pic>
@@ -3043,7 +3073,7 @@
         <w:t xml:space="preserve"> </w:t>
       </w:r>
       <w:r>
-        <w:t xml:space="preserve">Top four enriched motifs are plotted in color; pale tinted areas represent the density of any other motifs and non-repeating sequences (absence of enriched motifs).</w:t>
+        <w:t xml:space="preserve">Top four enriched motifs (contributing to at least 0.5% of the repeat content) are plotted in color; pale tinted areas represent the density of any other motifs and non-repeating sequences (absence of enriched motifs).</w:t>
       </w:r>
       <w:r>
         <w:t xml:space="preserve"> </w:t>
@@ -6034,12 +6064,12 @@
           <wp:inline>
             <wp:extent cx="5334000" cy="2321607"/>
             <wp:effectExtent b="0" l="0" r="0" t="0"/>
-            <wp:docPr descr=" Motif densities at ends of chromosomal p arms of the HG002 dataset. Only the arms covered by at least 20 reads are displayed. Genomic coordinates are given in Mbp. Vertical red dashed lines denote the position of the boundary of the annotated telomeric tract. The density of the CCGCG motif falls below the resolution of visual detection in the telomeric tract, but is also present in the subtelomeric region. " title="" id="1" name="Picture"/>
+            <wp:docPr descr=" Densities of top three enriched motifs (contributing to at least 0.5% of the repeat content) at ends of chromosomal p arms of the HG002 dataset. Only the arms covered by at least 20 reads are displayed. Genomic coordinates are given in Mbp. Vertical red dashed lines denote the position of the boundary of the annotated telomeric tract. " title="" id="1" name="Picture"/>
             <a:graphic>
               <a:graphicData uri="http://schemas.openxmlformats.org/drawingml/2006/picture">
                 <pic:pic>
                   <pic:nvPicPr>
-                    <pic:cNvPr descr="figures/HG002-densityplot-p_arm.pdf" id="0" name="Picture"/>
+                    <pic:cNvPr descr="figures/threemotifp/HG002-densityplot-p_arm-threemotifp.pdf" id="0" name="Picture"/>
                     <pic:cNvPicPr>
                       <a:picLocks noChangeArrowheads="1" noChangeAspect="1"/>
                     </pic:cNvPicPr>
@@ -6080,7 +6110,7 @@
         <w:t xml:space="preserve"> </w:t>
       </w:r>
       <w:r>
-        <w:t xml:space="preserve">Motif densities at ends of chromosomal</w:t>
+        <w:t xml:space="preserve">Densities of top three enriched motifs (contributing to at least 0.5% of the repeat content) at ends of chromosomal</w:t>
       </w:r>
       <w:r>
         <w:t xml:space="preserve"> </w:t>
@@ -6114,12 +6144,6 @@
       </w:r>
       <w:r>
         <w:t xml:space="preserve">Vertical red dashed lines denote the position of the boundary of the annotated telomeric tract.</w:t>
-      </w:r>
-      <w:r>
-        <w:t xml:space="preserve"> </w:t>
-      </w:r>
-      <w:r>
-        <w:t xml:space="preserve">The density of the CCGCG motif falls below the resolution of visual detection in the telomeric tract, but is also present in the subtelomeric region.</w:t>
       </w:r>
       <w:r>
         <w:t xml:space="preserve"> </w:t>
@@ -6149,7 +6173,7 @@
               <a:graphicData uri="http://schemas.openxmlformats.org/drawingml/2006/picture">
                 <pic:pic>
                   <pic:nvPicPr>
-                    <pic:cNvPr descr="figures/HG001-densityplots.pdf" id="0" name="Picture"/>
+                    <pic:cNvPr descr="figures/threemotifp/HG001-densityplots-threemotifp.pdf" id="0" name="Picture"/>
                     <pic:cNvPicPr>
                       <a:picLocks noChangeArrowheads="1" noChangeAspect="1"/>
                     </pic:cNvPicPr>
@@ -6262,7 +6286,7 @@
               <a:graphicData uri="http://schemas.openxmlformats.org/drawingml/2006/picture">
                 <pic:pic>
                   <pic:nvPicPr>
-                    <pic:cNvPr descr="figures/HG005-densityplots.pdf" id="0" name="Picture"/>
+                    <pic:cNvPr descr="figures/threemotifp/HG005-densityplots-threemotifp.pdf" id="0" name="Picture"/>
                     <pic:cNvPicPr>
                       <a:picLocks noChangeArrowheads="1" noChangeAspect="1"/>
                     </pic:cNvPicPr>

</xml_diff>

<commit_message>
Notes about ISS samples and Bonferroni
</commit_message>
<xml_diff>
--- a/publications/methods-paper/heterogeneity-of-telomeres-revealed-by-long-read-sequencing.docx
+++ b/publications/methods-paper/heterogeneity-of-telomeres-revealed-by-long-read-sequencing.docx
@@ -2837,7 +2837,7 @@
         <w:t xml:space="preserve"> </w:t>
       </w:r>
       <w:r>
-        <w:t xml:space="preserve">D.Bu., J.J.L., M.J.M., L.T., and K.A.G. participated in sample collection and processing.</w:t>
+        <w:t xml:space="preserve">D.Bu., J.J.L., M.J.M., L.T., and K.A.G. participated in collection and processing of the ISS samples.</w:t>
       </w:r>
       <w:r>
         <w:t xml:space="preserve"> </w:t>
@@ -5931,7 +5931,25 @@
         <w:t xml:space="preserve"> </w:t>
       </w:r>
       <w:r>
-        <w:t xml:space="preserve">and the Bonferroni multiple testing correction was applied.</w:t>
+        <w:t xml:space="preserve">and the Bonferroni multiple testing correction was applied</w:t>
+      </w:r>
+      <w:r>
+        <w:t xml:space="preserve"> </w:t>
+      </w:r>
+      <w:r>
+        <w:t xml:space="preserve">(note: the Bonferroni correction was applied simultaneously to the</w:t>
+      </w:r>
+      <w:r>
+        <w:t xml:space="preserve"> </w:t>
+      </w:r>
+      <w:r>
+        <w:rPr>
+          <w:i/>
+        </w:rPr>
+        <w:t xml:space="preserve">p</w:t>
+      </w:r>
+      <w:r>
+        <w:t xml:space="preserve">-values for the motifs in PacBio reads () and for the motifs in short and linked reads).</w:t>
       </w:r>
       <w:r>
         <w:t xml:space="preserve"> </w:t>

</xml_diff>